<commit_message>
Michelle - witregel na H4 pagina 92
</commit_message>
<xml_diff>
--- a/docx/MichelleTeranStrategiesofReclaiming_DEF.docx
+++ b/docx/MichelleTeranStrategiesofReclaiming_DEF.docx
@@ -44,31 +44,7 @@
         <w:pStyle w:val="Kop4"/>
       </w:pPr>
       <w:r>
-        <w:t xml:space="preserve">IRENE: I am going to tell you how we were thinking about working. What we are going to do is a discussion group. During the next hour, we are going to talk about our experiences of being affected by the mortgage crisis. We intend to document, first amongst ourselves, and then later with other people affected by the crisis, what the psychological impact of everything that has to do with eviction has been. This forms part of the work of the Truth Commission and also the Plataforma de </w:t>
-      </w:r>
-      <w:proofErr w:type="spellStart"/>
-      <w:r>
-        <w:t>Afectados</w:t>
-      </w:r>
-      <w:proofErr w:type="spellEnd"/>
-      <w:r>
-        <w:t xml:space="preserve"> por la </w:t>
-      </w:r>
-      <w:proofErr w:type="spellStart"/>
-      <w:r>
-        <w:t>Hipoteca</w:t>
-      </w:r>
-      <w:proofErr w:type="spellEnd"/>
-      <w:r>
-        <w:t xml:space="preserve"> (PAH, an anti-eviction movement). This workshop is a test. The idea is also that afterwards, if you want to, you can become part of the team so that you are not just a participant, and then you can also help other people talk about their experiences within future group discussions. The first thing we want to do, because </w:t>
-      </w:r>
-      <w:proofErr w:type="spellStart"/>
-      <w:r>
-        <w:t>Marilo</w:t>
-      </w:r>
-      <w:proofErr w:type="spellEnd"/>
-      <w:r>
-        <w:t xml:space="preserve"> is suffocating from today’s heat, is to take a couple of minutes where we relax. Loosen your feet a bit. Your arms. Make sure you are comfortable in your seats, so that we can be a bit relaxed. Close our eyes and concentrate on a peaceful place, like a beach, where we are alone.</w:t>
+        <w:t>IRENE: I am going to tell you how we were thinking about working. What we are going to do is a discussion group. During the next hour, we are going to talk about our experiences of being affected by the mortgage crisis. We intend to document, first amongst ourselves, and then later with other people affected by the crisis, what the psychological impact of everything that has to do with eviction has been. This forms part of the work of the Truth Commission and also the Plataforma de Afectados por la Hipoteca (PAH, an anti-eviction movement). This workshop is a test. The idea is also that afterwards, if you want to, you can become part of the team so that you are not just a participant, and then you can also help other people talk about their experiences within future group discussions. The first thing we want to do, because Marilo is suffocating from today’s heat, is to take a couple of minutes where we relax. Loosen your feet a bit. Your arms. Make sure you are comfortable in your seats, so that we can be a bit relaxed. Close our eyes and concentrate on a peaceful place, like a beach, where we are alone.</w:t>
       </w:r>
     </w:p>
     <w:p>
@@ -92,15 +68,7 @@
         <w:pStyle w:val="Kop4"/>
       </w:pPr>
       <w:r>
-        <w:t xml:space="preserve">IRENE: We are not going to stay there </w:t>
-      </w:r>
-      <w:proofErr w:type="gramStart"/>
-      <w:r>
-        <w:t>long,</w:t>
-      </w:r>
-      <w:proofErr w:type="gramEnd"/>
-      <w:r>
-        <w:t xml:space="preserve"> you will not fall asleep. Just until we are a bit relaxed. Try to feel the stress leave your arms. Move your shoulders a bit. Feel this tension and feel how it leaves the body. Think about a place that relaxes you. Like a beach with the breeze blowing. Pay attention to your breath. The stress is going away from your arms, your hands. Okay, we’ll slowly open up our eyes. A little calmer now.</w:t>
+        <w:t>IRENE: We are not going to stay there long, you will not fall asleep. Just until we are a bit relaxed. Try to feel the stress leave your arms. Move your shoulders a bit. Feel this tension and feel how it leaves the body. Think about a place that relaxes you. Like a beach with the breeze blowing. Pay attention to your breath. The stress is going away from your arms, your hands. Okay, we’ll slowly open up our eyes. A little calmer now.</w:t>
       </w:r>
     </w:p>
     <w:p>
@@ -108,23 +76,7 @@
         <w:pStyle w:val="Kop4"/>
       </w:pPr>
       <w:r>
-        <w:t>[</w:t>
-      </w:r>
-      <w:proofErr w:type="spellStart"/>
-      <w:r>
-        <w:t>Marilo</w:t>
-      </w:r>
-      <w:proofErr w:type="spellEnd"/>
-      <w:r>
-        <w:t xml:space="preserve">, Gladys, Manuela, and </w:t>
-      </w:r>
-      <w:proofErr w:type="spellStart"/>
-      <w:r>
-        <w:t>Charo</w:t>
-      </w:r>
-      <w:proofErr w:type="spellEnd"/>
-      <w:r>
-        <w:t xml:space="preserve"> open their eyes again.]</w:t>
+        <w:t>[Marilo, Gladys, Manuela, and Charo open their eyes again.]</w:t>
       </w:r>
     </w:p>
     <w:p>
@@ -140,23 +92,7 @@
         <w:pStyle w:val="Kop4"/>
       </w:pPr>
       <w:r>
-        <w:t>[</w:t>
-      </w:r>
-      <w:proofErr w:type="spellStart"/>
-      <w:r>
-        <w:t>Marilo</w:t>
-      </w:r>
-      <w:proofErr w:type="spellEnd"/>
-      <w:r>
-        <w:t xml:space="preserve">, Gladys, Manuela, and </w:t>
-      </w:r>
-      <w:proofErr w:type="spellStart"/>
-      <w:r>
-        <w:t>Charo</w:t>
-      </w:r>
-      <w:proofErr w:type="spellEnd"/>
-      <w:r>
-        <w:t xml:space="preserve"> look at Irene.]</w:t>
+        <w:t>[Marilo, Gladys, Manuela, and Charo look at Irene.]</w:t>
       </w:r>
     </w:p>
     <w:p>
@@ -172,117 +108,54 @@
         <w:pStyle w:val="Kop4"/>
       </w:pPr>
       <w:r>
-        <w:t xml:space="preserve">[Irene looks at </w:t>
-      </w:r>
-      <w:proofErr w:type="spellStart"/>
-      <w:r>
-        <w:t>Marilo</w:t>
-      </w:r>
-      <w:proofErr w:type="spellEnd"/>
-      <w:r>
-        <w:t>.]</w:t>
-      </w:r>
-    </w:p>
-    <w:p>
-      <w:pPr>
-        <w:rPr>
-          <w:rStyle w:val="None"/>
-        </w:rPr>
-      </w:pPr>
-      <w:r>
-        <w:rPr>
-          <w:rStyle w:val="None"/>
-        </w:rPr>
-        <w:t xml:space="preserve">This essay begins in a sweltering hot room during a Madrid summer. A small group gathers together to share stories of their emotional brush with eviction. The intimate conversation is part of pilot research on the psychosocial impacts of eviction carried out by a small team of researchers under the auspices of the PAH, an anti-eviction movement active throughout Spain. I </w:t>
+        <w:t>[Irene looks at Marilo.]</w:t>
+      </w:r>
+    </w:p>
+    <w:p/>
+    <w:p>
+      <w:pPr>
+        <w:rPr>
+          <w:rStyle w:val="None"/>
+        </w:rPr>
+      </w:pPr>
+      <w:r>
+        <w:rPr>
+          <w:rStyle w:val="None"/>
+        </w:rPr>
+        <w:t xml:space="preserve">This essay begins in a sweltering hot room during a Madrid summer. A small group gathers together to share stories of their emotional brush with eviction. The intimate conversation is part of pilot research on the psychosocial impacts of eviction carried out by a small team of </w:t>
       </w:r>
       <w:r>
         <w:rPr>
           <w:rStyle w:val="None"/>
         </w:rPr>
         <w:lastRenderedPageBreak/>
-        <w:t>position my role within the space and among the gathering as an embedded artist and researcher. I sit behind the camera, recording.</w:t>
-      </w:r>
-    </w:p>
-    <w:p>
-      <w:pPr>
-        <w:rPr>
-          <w:rStyle w:val="None"/>
-        </w:rPr>
-      </w:pPr>
-      <w:r>
-        <w:rPr>
-          <w:rStyle w:val="None"/>
-        </w:rPr>
-        <w:t xml:space="preserve">Throughout the text, I will describe several encounters with approaches instituted by the PAH, which they use to generate a set of </w:t>
-      </w:r>
-      <w:proofErr w:type="spellStart"/>
-      <w:r>
-        <w:rPr>
-          <w:rStyle w:val="None"/>
-        </w:rPr>
-        <w:t>audibilities</w:t>
-      </w:r>
-      <w:proofErr w:type="spellEnd"/>
-      <w:r>
-        <w:rPr>
-          <w:rStyle w:val="None"/>
-        </w:rPr>
-        <w:t xml:space="preserve"> that communicate the effects of an economic crisis and its societal impact on the personal lives of individuals. I will look at how strategies developed within grassroots, horizontal social movements like the PAH point towards situated, embodied forms of knowledge production; knowledge produced through practice. Several artistic works produced during my three-year artistic research project on crisis subjectivities will accompany the text. They are reflections, responses, translations, and remodeling of methodologies by the PAH and their strategies of reclaiming. By giving these examples, I want to consider the experimental practices developed by the movement as social pedagogy and based on principles of </w:t>
-      </w:r>
-      <w:proofErr w:type="spellStart"/>
-      <w:r>
-        <w:rPr>
-          <w:rStyle w:val="None"/>
-        </w:rPr>
-        <w:t>commoning</w:t>
-      </w:r>
-      <w:proofErr w:type="spellEnd"/>
-      <w:r>
-        <w:rPr>
-          <w:rStyle w:val="None"/>
-        </w:rPr>
-        <w:t>, and how knowledge gained from these practices can broaden one’s knowledge and topics present in educational institutions.</w:t>
-      </w:r>
-    </w:p>
-    <w:p>
-      <w:pPr>
-        <w:rPr>
-          <w:rStyle w:val="None"/>
-        </w:rPr>
-      </w:pPr>
-      <w:r>
-        <w:rPr>
-          <w:rStyle w:val="None"/>
-        </w:rPr>
-        <w:t xml:space="preserve">The Plataforma de </w:t>
-      </w:r>
-      <w:proofErr w:type="spellStart"/>
-      <w:r>
-        <w:rPr>
-          <w:rStyle w:val="None"/>
-        </w:rPr>
-        <w:t>Afectados</w:t>
-      </w:r>
-      <w:proofErr w:type="spellEnd"/>
-      <w:r>
-        <w:rPr>
-          <w:rStyle w:val="None"/>
-        </w:rPr>
-        <w:t xml:space="preserve"> por la </w:t>
-      </w:r>
-      <w:proofErr w:type="spellStart"/>
-      <w:r>
-        <w:rPr>
-          <w:rStyle w:val="None"/>
-        </w:rPr>
-        <w:t>Hipoteca</w:t>
-      </w:r>
-      <w:proofErr w:type="spellEnd"/>
-      <w:r>
-        <w:rPr>
-          <w:rStyle w:val="None"/>
-        </w:rPr>
-        <w:t xml:space="preserve"> (PAH), or the Mortgaged Victims Platform is a politically independent, non-violent, leaderless, right-to-housing movement. The PAH first appeared in Barcelona, February 2009, during the onset of the 2007/08 global financial crisis. Citizens, first with rising interest rates and later unemployment, faced an increase in financial difficulties and were unable to make their mortgage payments. In proportion to the dimension of the problem, the growing mortgage drama and the ensuing eviction crisis that was faced by thousands of families were barely discussed in the media; neither was it considered by the government. The PAH was set up to offer a network of solidarity and support, to fill in the gap in insufficient measures within government for dealing with the housing crisis, and to make visible the abuses of power by the financial system.</w:t>
+        <w:t>researchers under the auspices of the PAH, an anti-eviction movement active throughout Spain. I position my role within the space and among the gathering as an embedded artist and researcher. I sit behind the camera, recording.</w:t>
+      </w:r>
+    </w:p>
+    <w:p>
+      <w:pPr>
+        <w:rPr>
+          <w:rStyle w:val="None"/>
+        </w:rPr>
+      </w:pPr>
+      <w:r>
+        <w:rPr>
+          <w:rStyle w:val="None"/>
+        </w:rPr>
+        <w:t>Throughout the text, I will describe several encounters with approaches instituted by the PAH, which they use to generate a set of audibilities that communicate the effects of an economic crisis and its societal impact on the personal lives of individuals. I will look at how strategies developed within grassroots, horizontal social movements like the PAH point towards situated, embodied forms of knowledge production; knowledge produced through practice. Several artistic works produced during my three-year artistic research project on crisis subjectivities will accompany the text. They are reflections, responses, translations, and remodeling of methodologies by the PAH and their strategies of reclaiming. By giving these examples, I want to consider the experimental practices developed by the movement as social pedagogy and based on principles of commoning, and how knowledge gained from these practices can broaden one’s knowledge and topics present in educational institutions.</w:t>
+      </w:r>
+    </w:p>
+    <w:p>
+      <w:pPr>
+        <w:rPr>
+          <w:rStyle w:val="None"/>
+        </w:rPr>
+      </w:pPr>
+      <w:r>
+        <w:rPr>
+          <w:rStyle w:val="None"/>
+        </w:rPr>
+        <w:t>The Plataforma de Afectados por la Hipoteca (PAH), or the Mortgaged Victims Platform is a politically independent, non-violent, leaderless, right-to-housing movement. The PAH first appeared in Barcelona, February 2009, during the onset of the 2007/08 global financial crisis. Citizens, first with rising interest rates and later unemployment, faced an increase in financial difficulties and were unable to make their mortgage payments. In proportion to the dimension of the problem, the growing mortgage drama and the ensuing eviction crisis that was faced by thousands of families were barely discussed in the media; neither was it considered by the government. The PAH was set up to offer a network of solidarity and support, to fill in the gap in insufficient measures within government for dealing with the housing crisis, and to make visible the abuses of power by the financial system.</w:t>
       </w:r>
       <w:r>
         <w:rPr>
@@ -295,35 +168,7 @@
         <w:rPr>
           <w:rStyle w:val="None"/>
         </w:rPr>
-        <w:t xml:space="preserve"> At first marginal, and relatively unknown, the PAH came to fruition during the Spanish Occupy (15M) movement, when demands for more focus on real issues surfaced. After the initial public cry of outrage and the occupation of public squares in major cities throughout Spain, the 15M movement wanted to take the next step by solidifying its objectives. The PAH’s previous work, with their focus on housing, provided an ideal starting point for 15M. The PAH experienced significant growth (creating new PAHs connected to the assemblies of 15M), and the concentrations to stop evictions strengthened in number and force (</w:t>
-      </w:r>
-      <w:proofErr w:type="spellStart"/>
-      <w:r>
-        <w:rPr>
-          <w:rStyle w:val="None"/>
-        </w:rPr>
-        <w:t>Colau</w:t>
-      </w:r>
-      <w:proofErr w:type="spellEnd"/>
-      <w:r>
-        <w:rPr>
-          <w:rStyle w:val="None"/>
-        </w:rPr>
-        <w:t xml:space="preserve"> and </w:t>
-      </w:r>
-      <w:proofErr w:type="spellStart"/>
-      <w:r>
-        <w:rPr>
-          <w:rStyle w:val="None"/>
-        </w:rPr>
-        <w:t>Alemany</w:t>
-      </w:r>
-      <w:proofErr w:type="spellEnd"/>
-      <w:r>
-        <w:rPr>
-          <w:rStyle w:val="None"/>
-        </w:rPr>
-        <w:t xml:space="preserve">). </w:t>
+        <w:t xml:space="preserve"> At first marginal, and relatively unknown, the PAH came to fruition during the Spanish Occupy (15M) movement, when demands for more focus on real issues surfaced. After the initial public cry of outrage and the occupation of public squares in major cities throughout Spain, the 15M movement wanted to take the next step by solidifying its objectives. The PAH’s previous work, with their focus on housing, provided an ideal starting point for 15M. The PAH experienced significant growth (creating new PAHs connected to the assemblies of 15M), and the concentrations to stop evictions strengthened in number and force (Colau and Alemany). </w:t>
       </w:r>
     </w:p>
     <w:p>
@@ -361,14 +206,14 @@
         <w:rPr>
           <w:rStyle w:val="None"/>
         </w:rPr>
-        <w:t xml:space="preserve"> The four women participating in the pilot project were regular attendees of ‘Mutual Support and Empowerment’ workshops held </w:t>
+        <w:t xml:space="preserve"> The four women participating in the </w:t>
       </w:r>
       <w:r>
         <w:rPr>
           <w:rStyle w:val="None"/>
         </w:rPr>
         <w:lastRenderedPageBreak/>
-        <w:t>twice monthly by Irene Montero, a PAH activist and psychologist. Montero initially put forth the proposal for the pilot project based on the practical knowledge gained from running the workshops. Eviction is an intense, emotional experience. The Mutual Support and Empowerment workshop provided a space for people to come and talk about their stress, depressions, and feelings of alienation. The four participants were also politically active in the PAH. After coming to the PAH with their housing problems, they became activists themselves and now dedicated much of their time and energy to helping others. In a series of group discussions, the researchers asked the participants to describe their experiences of how they are living with eviction. We met together for one hour, once a week, for one month. I made video and audio recordings of all four group discussions. The team used the recorded material for analysis and identification of emerging narratives and themes which they published in a report. I developed a film and script for public performance from the research.</w:t>
+        <w:t>pilot project were regular attendees of ‘Mutual Support and Empowerment’ workshops held twice monthly by Irene Montero, a PAH activist and psychologist. Montero initially put forth the proposal for the pilot project based on the practical knowledge gained from running the workshops. Eviction is an intense, emotional experience. The Mutual Support and Empowerment workshop provided a space for people to come and talk about their stress, depressions, and feelings of alienation. The four participants were also politically active in the PAH. After coming to the PAH with their housing problems, they became activists themselves and now dedicated much of their time and energy to helping others. In a series of group discussions, the researchers asked the participants to describe their experiences of how they are living with eviction. We met together for one hour, once a week, for one month. I made video and audio recordings of all four group discussions. The team used the recorded material for analysis and identification of emerging narratives and themes which they published in a report. I developed a film and script for public performance from the research.</w:t>
       </w:r>
     </w:p>
     <w:p>
@@ -398,21 +243,7 @@
         <w:rPr>
           <w:rFonts w:eastAsia="Arial Unicode MS" w:cs="Arial Unicode MS"/>
         </w:rPr>
-        <w:t xml:space="preserve">Creating </w:t>
-      </w:r>
-      <w:proofErr w:type="spellStart"/>
-      <w:r>
-        <w:rPr>
-          <w:rFonts w:eastAsia="Arial Unicode MS" w:cs="Arial Unicode MS"/>
-        </w:rPr>
-        <w:t>Audibilities</w:t>
-      </w:r>
-      <w:proofErr w:type="spellEnd"/>
-      <w:r>
-        <w:rPr>
-          <w:rFonts w:eastAsia="Arial Unicode MS" w:cs="Arial Unicode MS"/>
-        </w:rPr>
-        <w:t>—Microhistories</w:t>
+        <w:t>Creating Audibilities—Microhistories</w:t>
       </w:r>
     </w:p>
     <w:p>
@@ -482,15 +313,7 @@
         <w:pStyle w:val="Kop4"/>
       </w:pPr>
       <w:r>
-        <w:t xml:space="preserve">GLADYS: Listen, I gave all of my life to be there. I worked so hard, more than twenty-four hours a day, to be able to make the payments. And </w:t>
-      </w:r>
-      <w:proofErr w:type="gramStart"/>
-      <w:r>
-        <w:t>so</w:t>
-      </w:r>
-      <w:proofErr w:type="gramEnd"/>
-      <w:r>
-        <w:t xml:space="preserve"> you think, ‘Where am I going to end up? Where am I going to go?’ There are periods during the whole process where you might build up a bit of strength and think that you no longer place any value in material things. It’s true, but it’s a mixture of things, because you are also within your experiences.</w:t>
+        <w:t>GLADYS: Listen, I gave all of my life to be there. I worked so hard, more than twenty-four hours a day, to be able to make the payments. And so you think, ‘Where am I going to end up? Where am I going to go?’ There are periods during the whole process where you might build up a bit of strength and think that you no longer place any value in material things. It’s true, but it’s a mixture of things, because you are also within your experiences.</w:t>
       </w:r>
     </w:p>
     <w:p>
@@ -532,27 +355,7 @@
           <w:sz w:val="24"/>
           <w:szCs w:val="24"/>
         </w:rPr>
-        <w:t xml:space="preserve">People curious about joining the PAH can have their first introduction by attending a weekly public assembly. Anyone attending the meeting can add their name to a list and use the space to voice their questions and difficulties. The room quickly fills with stories. During the two-hour gathering, somebody offers an account of a particularly humiliating experience with a bank official, who refused to give them an important document that they had requested. </w:t>
-      </w:r>
-      <w:proofErr w:type="gramStart"/>
-      <w:r>
-        <w:rPr>
-          <w:rStyle w:val="None"/>
-          <w:rFonts w:ascii="Times New Roman" w:hAnsi="Times New Roman"/>
-          <w:sz w:val="24"/>
-          <w:szCs w:val="24"/>
-        </w:rPr>
-        <w:t>Another</w:t>
-      </w:r>
-      <w:proofErr w:type="gramEnd"/>
-      <w:r>
-        <w:rPr>
-          <w:rStyle w:val="None"/>
-          <w:rFonts w:ascii="Times New Roman" w:hAnsi="Times New Roman"/>
-          <w:sz w:val="24"/>
-          <w:szCs w:val="24"/>
-        </w:rPr>
-        <w:t xml:space="preserve"> talks about her uncertainty of how to negotiate with the bank, to modify the conditions of the mortgage. Somebody is experiencing an onslaught of aggressive techniques by the collection agency—telephone calls, emails, and visits to their place of work—for reclaiming the debt. Another just received the first notice of foreclosure in the mail and is at wit’s end. After sharing a personal story with a group, a question is put forth: ‘Has anybody else in the room had a similar experience? Can anybody advise this person?’ Most often, there are several people with the same story, or something comparable, who can provide some preliminary guidance, </w:t>
+        <w:t xml:space="preserve">People curious about joining the PAH can have their first introduction by attending a weekly public assembly. Anyone attending the meeting can add their name to a list and use the space to voice their questions and difficulties. The room quickly fills with stories. During the two-hour gathering, somebody offers an account of a particularly humiliating experience with a bank official, who refused to give them an important document that they had requested. Another talks about her uncertainty of how to negotiate with the bank, to modify the conditions of the mortgage. Somebody is experiencing an onslaught of aggressive techniques by the collection agency—telephone calls, emails, and visits to their place of work—for reclaiming the debt. Another just received the first notice of foreclosure in the mail and is at wit’s end. After sharing a personal story with a group, a question is put forth: ‘Has anybody else in the room had a similar experience? Can anybody advise this person?’ Most often, there are several people with the same story, or something comparable, who can provide some preliminary guidance, </w:t>
       </w:r>
       <w:r>
         <w:rPr>
@@ -562,122 +365,20 @@
           <w:szCs w:val="24"/>
         </w:rPr>
         <w:lastRenderedPageBreak/>
-        <w:t xml:space="preserve">orientation, and support for the newcomer. Ada </w:t>
-      </w:r>
-      <w:proofErr w:type="spellStart"/>
-      <w:r>
-        <w:rPr>
-          <w:rStyle w:val="None"/>
-          <w:rFonts w:ascii="Times New Roman" w:hAnsi="Times New Roman"/>
-          <w:sz w:val="24"/>
-          <w:szCs w:val="24"/>
-        </w:rPr>
-        <w:t>Colau</w:t>
-      </w:r>
-      <w:proofErr w:type="spellEnd"/>
-      <w:r>
-        <w:rPr>
-          <w:rStyle w:val="None"/>
-          <w:rFonts w:ascii="Times New Roman" w:hAnsi="Times New Roman"/>
-          <w:sz w:val="24"/>
-          <w:szCs w:val="24"/>
-        </w:rPr>
-        <w:t xml:space="preserve"> and </w:t>
-      </w:r>
-      <w:proofErr w:type="spellStart"/>
-      <w:r>
-        <w:rPr>
-          <w:rStyle w:val="None"/>
-          <w:rFonts w:ascii="Times New Roman" w:hAnsi="Times New Roman"/>
-          <w:sz w:val="24"/>
-          <w:szCs w:val="24"/>
-        </w:rPr>
-        <w:t>Adriá</w:t>
-      </w:r>
-      <w:proofErr w:type="spellEnd"/>
-      <w:r>
-        <w:rPr>
-          <w:rStyle w:val="None"/>
-          <w:rFonts w:ascii="Times New Roman" w:hAnsi="Times New Roman"/>
-          <w:sz w:val="24"/>
-          <w:szCs w:val="24"/>
-        </w:rPr>
-        <w:t xml:space="preserve"> </w:t>
-      </w:r>
-      <w:proofErr w:type="spellStart"/>
-      <w:r>
-        <w:rPr>
-          <w:rStyle w:val="None"/>
-          <w:rFonts w:ascii="Times New Roman" w:hAnsi="Times New Roman"/>
-          <w:sz w:val="24"/>
-          <w:szCs w:val="24"/>
-        </w:rPr>
-        <w:t>Alemany</w:t>
-      </w:r>
-      <w:proofErr w:type="spellEnd"/>
-      <w:r>
-        <w:rPr>
-          <w:rStyle w:val="None"/>
-          <w:rFonts w:ascii="Times New Roman" w:hAnsi="Times New Roman"/>
-          <w:sz w:val="24"/>
-          <w:szCs w:val="24"/>
-        </w:rPr>
-        <w:t>, two of the founders of the PAH, describe what unfolds during these meetings as such:</w:t>
-      </w:r>
-    </w:p>
-    <w:p>
-      <w:pPr>
-        <w:rPr>
-          <w:rStyle w:val="None"/>
-        </w:rPr>
-      </w:pPr>
-      <w:r>
-        <w:rPr>
-          <w:rStyle w:val="None"/>
-        </w:rPr>
-        <w:t xml:space="preserve">In this situation, many families come to the PAH with an absolute need to speak and to be heard. Thus, after overcoming an initial shyness, they seek ways of expressing the avalanche of emotions that have shaken them. Therefore, the first objective of the PAH is to create a space of trust and community through meetings, which give them the opportunity to express themselves and share their experiences with others. Building this space and linking personal experiences is vital in order for those affected to </w:t>
-      </w:r>
-      <w:proofErr w:type="spellStart"/>
-      <w:r>
-        <w:rPr>
-          <w:rStyle w:val="None"/>
-        </w:rPr>
-        <w:t>realise</w:t>
-      </w:r>
-      <w:proofErr w:type="spellEnd"/>
-      <w:r>
-        <w:rPr>
-          <w:rStyle w:val="None"/>
-        </w:rPr>
-        <w:t xml:space="preserve"> the collective dimension of the problem and that there are structural elements that have influenced our decisions. This process of absolving oneself of blame is a necessary step towards empowerment (</w:t>
-      </w:r>
-      <w:proofErr w:type="spellStart"/>
-      <w:r>
-        <w:rPr>
-          <w:rStyle w:val="None"/>
-        </w:rPr>
-        <w:t>Colau</w:t>
-      </w:r>
-      <w:proofErr w:type="spellEnd"/>
-      <w:r>
-        <w:rPr>
-          <w:rStyle w:val="None"/>
-        </w:rPr>
-        <w:t xml:space="preserve"> and </w:t>
-      </w:r>
-      <w:proofErr w:type="spellStart"/>
-      <w:r>
-        <w:rPr>
-          <w:rStyle w:val="None"/>
-        </w:rPr>
-        <w:t>Alemany</w:t>
-      </w:r>
-      <w:proofErr w:type="spellEnd"/>
-      <w:r>
-        <w:rPr>
-          <w:rStyle w:val="None"/>
-        </w:rPr>
-        <w:t xml:space="preserve"> 90).</w:t>
+        <w:t>orientation, and support for the newcomer. Ada Colau and Adriá Alemany, two of the founders of the PAH, describe what unfolds during these meetings as such:</w:t>
+      </w:r>
+    </w:p>
+    <w:p>
+      <w:pPr>
+        <w:rPr>
+          <w:rStyle w:val="None"/>
+        </w:rPr>
+      </w:pPr>
+      <w:r>
+        <w:rPr>
+          <w:rStyle w:val="None"/>
+        </w:rPr>
+        <w:t>In this situation, many families come to the PAH with an absolute need to speak and to be heard. Thus, after overcoming an initial shyness, they seek ways of expressing the avalanche of emotions that have shaken them. Therefore, the first objective of the PAH is to create a space of trust and community through meetings, which give them the opportunity to express themselves and share their experiences with others. Building this space and linking personal experiences is vital in order for those affected to realise the collective dimension of the problem and that there are structural elements that have influenced our decisions. This process of absolving oneself of blame is a necessary step towards empowerment (Colau and Alemany 90).</w:t>
       </w:r>
       <w:r>
         <w:rPr>
@@ -706,27 +407,7 @@
           <w:sz w:val="24"/>
           <w:szCs w:val="24"/>
         </w:rPr>
-        <w:t xml:space="preserve">What follows are the next stages of the process and steps for action. Newcomers can join bank groups who form separate workgroups where, for example, people with mortgages at the same bank can put forth their demands in a collective manner, and organize group actions. They can range from submitting </w:t>
-      </w:r>
-      <w:proofErr w:type="spellStart"/>
-      <w:r>
-        <w:rPr>
-          <w:rStyle w:val="None"/>
-          <w:rFonts w:ascii="Times New Roman" w:hAnsi="Times New Roman"/>
-          <w:sz w:val="24"/>
-          <w:szCs w:val="24"/>
-        </w:rPr>
-        <w:t>en</w:t>
-      </w:r>
-      <w:proofErr w:type="spellEnd"/>
-      <w:r>
-        <w:rPr>
-          <w:rStyle w:val="None"/>
-          <w:rFonts w:ascii="Times New Roman" w:hAnsi="Times New Roman"/>
-          <w:sz w:val="24"/>
-          <w:szCs w:val="24"/>
-        </w:rPr>
-        <w:t xml:space="preserve"> masse negotiation demands of pending cases to a bank manager, or showing solidarity by accompanying an individual to her appointment with the bank. Someone in the room might be about to be thrown out of their apartment during the week, which requires stronger forms of direct action. In the most acute cases, there might be a need to organize an eviction blockade. The PAH organizes these; people assemble in front of the building, to prevent the police and the bank commissioner from entering the apartment and finalizing the procedure. Finally, a formation of another group might be required, based on new problems and questions that emerge during the weekly meetings. For example, in the last few years, the sales of public housing units to American-based vulture funds generated new cases of evictions from housing designed to assist low-income families. The welcome assembly, in multiple forms and functions, acts as a forum for collective guidance, and mutual learning. It transforms an individual problem into a social issue.</w:t>
+        <w:t>What follows are the next stages of the process and steps for action. Newcomers can join bank groups who form separate workgroups where, for example, people with mortgages at the same bank can put forth their demands in a collective manner, and organize group actions. They can range from submitting en masse negotiation demands of pending cases to a bank manager, or showing solidarity by accompanying an individual to her appointment with the bank. Someone in the room might be about to be thrown out of their apartment during the week, which requires stronger forms of direct action. In the most acute cases, there might be a need to organize an eviction blockade. The PAH organizes these; people assemble in front of the building, to prevent the police and the bank commissioner from entering the apartment and finalizing the procedure. Finally, a formation of another group might be required, based on new problems and questions that emerge during the weekly meetings. For example, in the last few years, the sales of public housing units to American-based vulture funds generated new cases of evictions from housing designed to assist low-income families. The welcome assembly, in multiple forms and functions, acts as a forum for collective guidance, and mutual learning. It transforms an individual problem into a social issue.</w:t>
       </w:r>
     </w:p>
     <w:p>
@@ -767,47 +448,7 @@
           <w:sz w:val="24"/>
           <w:szCs w:val="24"/>
         </w:rPr>
-        <w:t xml:space="preserve"> An empathic, active practice of listening to storytellers telling their stories forms the fabric of the collective struggle. Storytelling occurs in public assemblies, in workshops, during street demos, inside private apartments during evictions, and discussion groups. I want to propose the term ‘microhistory’ as a potential tool for thinking through this practice of giving personal upheaval a public voice. Microhistory refers to a particular approach to historical research, which uses a personal biography of an everyday person to build up a portrayal of the social, economic, and political environment of the individual’s reality. In </w:t>
-      </w:r>
-      <w:proofErr w:type="spellStart"/>
-      <w:r>
-        <w:rPr>
-          <w:rStyle w:val="None"/>
-          <w:rFonts w:ascii="Times New Roman" w:hAnsi="Times New Roman"/>
-          <w:sz w:val="24"/>
-          <w:szCs w:val="24"/>
-        </w:rPr>
-        <w:t>microhistorical</w:t>
-      </w:r>
-      <w:proofErr w:type="spellEnd"/>
-      <w:r>
-        <w:rPr>
-          <w:rStyle w:val="None"/>
-          <w:rFonts w:ascii="Times New Roman" w:hAnsi="Times New Roman"/>
-          <w:sz w:val="24"/>
-          <w:szCs w:val="24"/>
-        </w:rPr>
-        <w:t xml:space="preserve"> research, the agency of the individual opens up a historical process rife with conflicts and negotiations, with the possibility of several outcomes which are symptomatic of that particular time-space continuum. The </w:t>
-      </w:r>
-      <w:proofErr w:type="spellStart"/>
-      <w:r>
-        <w:rPr>
-          <w:rStyle w:val="None"/>
-          <w:rFonts w:ascii="Times New Roman" w:hAnsi="Times New Roman"/>
-          <w:sz w:val="24"/>
-          <w:szCs w:val="24"/>
-        </w:rPr>
-        <w:t>microhistorical</w:t>
-      </w:r>
-      <w:proofErr w:type="spellEnd"/>
-      <w:r>
-        <w:rPr>
-          <w:rStyle w:val="None"/>
-          <w:rFonts w:ascii="Times New Roman" w:hAnsi="Times New Roman"/>
-          <w:sz w:val="24"/>
-          <w:szCs w:val="24"/>
-        </w:rPr>
-        <w:t xml:space="preserve"> approach centers on scalability: zooming in to study the fragments, then scaling out to see everything at once, you become confronted with a ‘cross-cut’ of the world. Larger complex systems are investigated through the lens of individual stories and struggles, based on the evidence of personal accounts and testimony. </w:t>
+        <w:t xml:space="preserve"> An empathic, active practice of listening to storytellers telling their stories forms the fabric of the collective struggle. Storytelling occurs in public assemblies, in workshops, during street demos, inside private apartments during evictions, and discussion groups. I want to propose the term ‘microhistory’ as a potential tool for thinking through this practice of giving personal upheaval a public voice. Microhistory refers to a particular approach to historical research, which uses a personal biography of an everyday person to build up a portrayal of the social, economic, and political environment of the individual’s reality. In microhistorical research, the agency of the individual opens up a historical process rife with conflicts and negotiations, with the possibility of several outcomes which are symptomatic of that particular time-space continuum. The microhistorical approach centers on scalability: zooming in to study the fragments, then scaling out to see everything at once, you become confronted with a ‘cross-cut’ of the world. Larger complex systems are investigated through the lens of individual stories and struggles, based on the evidence of personal accounts and testimony. </w:t>
       </w:r>
     </w:p>
     <w:p>
@@ -830,7 +471,6 @@
         </w:rPr>
         <w:t xml:space="preserve">‘Microhistory’ was first coined by a group of Italian historians at the University of Bologna in the ’80s. The group experimented with approaches coming from literature to perform historical research in another scale; from the micro, the detail, the close-up, the overlooked. Literature offers many examples of history told from below and told by ‘non-famous’ people who are just trying to get on with their lives, their struggles, successes, and failures. The Italian </w:t>
       </w:r>
-      <w:proofErr w:type="spellStart"/>
       <w:r>
         <w:rPr>
           <w:rStyle w:val="None"/>
@@ -839,57 +479,7 @@
           <w:szCs w:val="24"/>
         </w:rPr>
         <w:lastRenderedPageBreak/>
-        <w:t>microhistorians</w:t>
-      </w:r>
-      <w:proofErr w:type="spellEnd"/>
-      <w:r>
-        <w:rPr>
-          <w:rStyle w:val="None"/>
-          <w:rFonts w:ascii="Times New Roman" w:hAnsi="Times New Roman"/>
-          <w:sz w:val="24"/>
-          <w:szCs w:val="24"/>
-        </w:rPr>
-        <w:t xml:space="preserve"> saw the possibilities of the literary method. Their primary influences traced back to the work of the French </w:t>
-      </w:r>
-      <w:proofErr w:type="spellStart"/>
-      <w:r>
-        <w:rPr>
-          <w:rStyle w:val="None"/>
-          <w:rFonts w:ascii="Times New Roman" w:hAnsi="Times New Roman"/>
-          <w:sz w:val="24"/>
-          <w:szCs w:val="24"/>
-        </w:rPr>
-        <w:t>Oulipo</w:t>
-      </w:r>
-      <w:proofErr w:type="spellEnd"/>
-      <w:r>
-        <w:rPr>
-          <w:rStyle w:val="None"/>
-          <w:rFonts w:ascii="Times New Roman" w:hAnsi="Times New Roman"/>
-          <w:sz w:val="24"/>
-          <w:szCs w:val="24"/>
-        </w:rPr>
-        <w:t xml:space="preserve"> school of experimental literature and work of George </w:t>
-      </w:r>
-      <w:proofErr w:type="spellStart"/>
-      <w:r>
-        <w:rPr>
-          <w:rStyle w:val="None"/>
-          <w:rFonts w:ascii="Times New Roman" w:hAnsi="Times New Roman"/>
-          <w:sz w:val="24"/>
-          <w:szCs w:val="24"/>
-        </w:rPr>
-        <w:t>Perec</w:t>
-      </w:r>
-      <w:proofErr w:type="spellEnd"/>
-      <w:r>
-        <w:rPr>
-          <w:rStyle w:val="None"/>
-          <w:rFonts w:ascii="Times New Roman" w:hAnsi="Times New Roman"/>
-          <w:sz w:val="24"/>
-          <w:szCs w:val="24"/>
-        </w:rPr>
-        <w:t>, Raymond Queneau, and Italo Calvino, the latter who introduced the works of the experimental writers to the Italian historians.</w:t>
+        <w:t>microhistorians saw the possibilities of the literary method. Their primary influences traced back to the work of the French Oulipo school of experimental literature and work of George Perec, Raymond Queneau, and Italo Calvino, the latter who introduced the works of the experimental writers to the Italian historians.</w:t>
       </w:r>
       <w:r>
         <w:rPr>
@@ -908,27 +498,7 @@
           <w:sz w:val="24"/>
           <w:szCs w:val="24"/>
         </w:rPr>
-        <w:t xml:space="preserve"> French writer Georges </w:t>
-      </w:r>
-      <w:proofErr w:type="spellStart"/>
-      <w:r>
-        <w:rPr>
-          <w:rStyle w:val="None"/>
-          <w:rFonts w:ascii="Times New Roman" w:hAnsi="Times New Roman"/>
-          <w:sz w:val="24"/>
-          <w:szCs w:val="24"/>
-        </w:rPr>
-        <w:t>Perec</w:t>
-      </w:r>
-      <w:proofErr w:type="spellEnd"/>
-      <w:r>
-        <w:rPr>
-          <w:rStyle w:val="None"/>
-          <w:rFonts w:ascii="Times New Roman" w:hAnsi="Times New Roman"/>
-          <w:sz w:val="24"/>
-          <w:szCs w:val="24"/>
-        </w:rPr>
-        <w:t xml:space="preserve">, for example, is best known for his attention to detail and the spatiality of his writing. His novel </w:t>
+        <w:t xml:space="preserve"> French writer Georges Perec, for example, is best known for his attention to detail and the spatiality of his writing. His novel </w:t>
       </w:r>
       <w:r>
         <w:rPr>
@@ -948,67 +518,7 @@
           <w:sz w:val="24"/>
           <w:szCs w:val="24"/>
         </w:rPr>
-        <w:t xml:space="preserve"> takes place in a fictional apartment building on a fictional street in Paris, 11 Rue Simon-</w:t>
-      </w:r>
-      <w:proofErr w:type="spellStart"/>
-      <w:r>
-        <w:rPr>
-          <w:rStyle w:val="None"/>
-          <w:rFonts w:ascii="Times New Roman" w:hAnsi="Times New Roman"/>
-          <w:sz w:val="24"/>
-          <w:szCs w:val="24"/>
-        </w:rPr>
-        <w:t>Crubellie</w:t>
-      </w:r>
-      <w:proofErr w:type="spellEnd"/>
-      <w:r>
-        <w:rPr>
-          <w:rStyle w:val="None"/>
-          <w:rFonts w:ascii="Times New Roman" w:hAnsi="Times New Roman"/>
-          <w:sz w:val="24"/>
-          <w:szCs w:val="24"/>
-        </w:rPr>
-        <w:t>. Each chapter focuses on a different apartment in the building, where the reader encounters various residents both past and present. There is movement between different temporalities and spaces, the attention placed on domestic artifacts—pictures, paintings, objects, furniture – together which give shape and distinctive character to the individual (</w:t>
-      </w:r>
-      <w:proofErr w:type="spellStart"/>
-      <w:r>
-        <w:rPr>
-          <w:rStyle w:val="None"/>
-          <w:rFonts w:ascii="Times New Roman" w:hAnsi="Times New Roman"/>
-          <w:sz w:val="24"/>
-          <w:szCs w:val="24"/>
-        </w:rPr>
-        <w:t>Perec</w:t>
-      </w:r>
-      <w:proofErr w:type="spellEnd"/>
-      <w:r>
-        <w:rPr>
-          <w:rStyle w:val="None"/>
-          <w:rFonts w:ascii="Times New Roman" w:hAnsi="Times New Roman"/>
-          <w:sz w:val="24"/>
-          <w:szCs w:val="24"/>
-        </w:rPr>
-        <w:t xml:space="preserve">). It is perhaps not by chance that Carlo Ginzburg—one of the better-known </w:t>
-      </w:r>
-      <w:proofErr w:type="spellStart"/>
-      <w:r>
-        <w:rPr>
-          <w:rStyle w:val="None"/>
-          <w:rFonts w:ascii="Times New Roman" w:hAnsi="Times New Roman"/>
-          <w:sz w:val="24"/>
-          <w:szCs w:val="24"/>
-        </w:rPr>
-        <w:t>microhistorians</w:t>
-      </w:r>
-      <w:proofErr w:type="spellEnd"/>
-      <w:r>
-        <w:rPr>
-          <w:rStyle w:val="None"/>
-          <w:rFonts w:ascii="Times New Roman" w:hAnsi="Times New Roman"/>
-          <w:sz w:val="24"/>
-          <w:szCs w:val="24"/>
-        </w:rPr>
-        <w:t xml:space="preserve">—recognized the promise of the new historical approach. The historian’s mother, Natalia Ginzburg, was a renowned author whose works centered on family relationships during the Italian dictatorship (Ginzburg, N). Ginzburg’s most famous work, </w:t>
+        <w:t xml:space="preserve"> takes place in a fictional apartment building on a fictional street in Paris, 11 Rue Simon-Crubellie. Each chapter focuses on a different apartment in the building, where the reader encounters various residents both past and present. There is movement between different temporalities and spaces, the attention placed on domestic artifacts—pictures, paintings, objects, furniture – together which give shape and distinctive character to the individual (Perec). It is perhaps not by chance that Carlo Ginzburg—one of the better-known microhistorians—recognized the promise of the new historical approach. The historian’s mother, Natalia Ginzburg, was a renowned author whose works centered on family relationships during the Italian dictatorship (Ginzburg, N). Ginzburg’s most famous work, </w:t>
       </w:r>
       <w:r>
         <w:rPr>
@@ -1028,67 +538,7 @@
           <w:sz w:val="24"/>
           <w:szCs w:val="24"/>
         </w:rPr>
-        <w:t xml:space="preserve">, narrates the life of Domenico Scandella, also known as </w:t>
-      </w:r>
-      <w:proofErr w:type="spellStart"/>
-      <w:r>
-        <w:rPr>
-          <w:rStyle w:val="None"/>
-          <w:rFonts w:ascii="Times New Roman" w:hAnsi="Times New Roman"/>
-          <w:sz w:val="24"/>
-          <w:szCs w:val="24"/>
-        </w:rPr>
-        <w:t>Menocchio</w:t>
-      </w:r>
-      <w:proofErr w:type="spellEnd"/>
-      <w:r>
-        <w:rPr>
-          <w:rStyle w:val="None"/>
-          <w:rFonts w:ascii="Times New Roman" w:hAnsi="Times New Roman"/>
-          <w:sz w:val="24"/>
-          <w:szCs w:val="24"/>
-        </w:rPr>
-        <w:t xml:space="preserve">, a miller living in sixteenth-century Italy, on trial for heresy. Ginzburg used transcripts from </w:t>
-      </w:r>
-      <w:proofErr w:type="spellStart"/>
-      <w:r>
-        <w:rPr>
-          <w:rStyle w:val="None"/>
-          <w:rFonts w:ascii="Times New Roman" w:hAnsi="Times New Roman"/>
-          <w:sz w:val="24"/>
-          <w:szCs w:val="24"/>
-        </w:rPr>
-        <w:t>Menocchio’s</w:t>
-      </w:r>
-      <w:proofErr w:type="spellEnd"/>
-      <w:r>
-        <w:rPr>
-          <w:rStyle w:val="None"/>
-          <w:rFonts w:ascii="Times New Roman" w:hAnsi="Times New Roman"/>
-          <w:sz w:val="24"/>
-          <w:szCs w:val="24"/>
-        </w:rPr>
-        <w:t xml:space="preserve"> court case, to bring to the forefront the so-called norms of the socio-cultural, and historical context addressed vis-à-vis </w:t>
-      </w:r>
-      <w:proofErr w:type="spellStart"/>
-      <w:r>
-        <w:rPr>
-          <w:rStyle w:val="None"/>
-          <w:rFonts w:ascii="Times New Roman" w:hAnsi="Times New Roman"/>
-          <w:sz w:val="24"/>
-          <w:szCs w:val="24"/>
-        </w:rPr>
-        <w:t>Menocchio’s</w:t>
-      </w:r>
-      <w:proofErr w:type="spellEnd"/>
-      <w:r>
-        <w:rPr>
-          <w:rStyle w:val="None"/>
-          <w:rFonts w:ascii="Times New Roman" w:hAnsi="Times New Roman"/>
-          <w:sz w:val="24"/>
-          <w:szCs w:val="24"/>
-        </w:rPr>
-        <w:t xml:space="preserve"> articulations, a figure of speech, references, and digressions during the trail (Ginsburg, C).</w:t>
+        <w:t>, narrates the life of Domenico Scandella, also known as Menocchio, a miller living in sixteenth-century Italy, on trial for heresy. Ginzburg used transcripts from Menocchio’s court case, to bring to the forefront the so-called norms of the socio-cultural, and historical context addressed vis-à-vis Menocchio’s articulations, a figure of speech, references, and digressions during the trail (Ginsburg, C).</w:t>
       </w:r>
     </w:p>
     <w:p>
@@ -1118,67 +568,7 @@
           <w:szCs w:val="24"/>
         </w:rPr>
         <w:lastRenderedPageBreak/>
-        <w:t xml:space="preserve">Microhistory and the micro-historical method </w:t>
-      </w:r>
-      <w:proofErr w:type="gramStart"/>
-      <w:r>
-        <w:rPr>
-          <w:rStyle w:val="None"/>
-          <w:rFonts w:ascii="Times New Roman" w:hAnsi="Times New Roman"/>
-          <w:sz w:val="24"/>
-          <w:szCs w:val="24"/>
-        </w:rPr>
-        <w:t>finds</w:t>
-      </w:r>
-      <w:proofErr w:type="gramEnd"/>
-      <w:r>
-        <w:rPr>
-          <w:rStyle w:val="None"/>
-          <w:rFonts w:ascii="Times New Roman" w:hAnsi="Times New Roman"/>
-          <w:sz w:val="24"/>
-          <w:szCs w:val="24"/>
-        </w:rPr>
-        <w:t xml:space="preserve"> an allyship within a feminist practice which strongly resists the urge to control the narrative from the top down. Like microhistory, a feminist practice is a study of the macro from the micro, history from below. A chronicle of the here and now begins with valuing the knowledge that comes from personal experiences. Everybody has a story to tell, yet each story is unique. A story of a home might contain similar elements, yet is still different from other homes and the people who inhabit them; for whom trauma manifolds in diverse ways. Conscious raising, a primary organizing tool developed by second-wave feminists, is a method for giving a public voice to lived, painful experiences, exposing vulnerabilities. Individuals talk about their own experiences within small groups. Sitting around a circle, each takes a turn to give testimony to bring as many backgrounds and perspectives into a shared pool of knowledge. An underlying supposition to the practice is to use collective storytelling to build up an awareness of the systemic conditions underlying what that person might be living. Cooperative knowledge building is attuned to the relation and social content of what the group shares. Listening is the first step to building up knowledge, analyzing the social content and relationships to develop together with the next steps for further actions. A space for collective learning is therefore essential for creating </w:t>
-      </w:r>
-      <w:proofErr w:type="spellStart"/>
-      <w:r>
-        <w:rPr>
-          <w:rStyle w:val="None"/>
-          <w:rFonts w:ascii="Times New Roman" w:hAnsi="Times New Roman"/>
-          <w:sz w:val="24"/>
-          <w:szCs w:val="24"/>
-        </w:rPr>
-        <w:t>audibilities</w:t>
-      </w:r>
-      <w:proofErr w:type="spellEnd"/>
-      <w:r>
-        <w:rPr>
-          <w:rStyle w:val="None"/>
-          <w:rFonts w:ascii="Times New Roman" w:hAnsi="Times New Roman"/>
-          <w:sz w:val="24"/>
-          <w:szCs w:val="24"/>
-        </w:rPr>
-        <w:t>, valuing other voices and experiences; using the lived experience and practice within the collective as a method for developing theory (</w:t>
-      </w:r>
-      <w:proofErr w:type="spellStart"/>
-      <w:r>
-        <w:rPr>
-          <w:rStyle w:val="None"/>
-          <w:rFonts w:ascii="Times New Roman" w:hAnsi="Times New Roman"/>
-          <w:sz w:val="24"/>
-          <w:szCs w:val="24"/>
-        </w:rPr>
-        <w:t>Sarachild</w:t>
-      </w:r>
-      <w:proofErr w:type="spellEnd"/>
-      <w:r>
-        <w:rPr>
-          <w:rStyle w:val="None"/>
-          <w:rFonts w:ascii="Times New Roman" w:hAnsi="Times New Roman"/>
-          <w:sz w:val="24"/>
-          <w:szCs w:val="24"/>
-        </w:rPr>
-        <w:t>).</w:t>
+        <w:t>Microhistory and the micro-historical method finds an allyship within a feminist practice which strongly resists the urge to control the narrative from the top down. Like microhistory, a feminist practice is a study of the macro from the micro, history from below. A chronicle of the here and now begins with valuing the knowledge that comes from personal experiences. Everybody has a story to tell, yet each story is unique. A story of a home might contain similar elements, yet is still different from other homes and the people who inhabit them; for whom trauma manifolds in diverse ways. Conscious raising, a primary organizing tool developed by second-wave feminists, is a method for giving a public voice to lived, painful experiences, exposing vulnerabilities. Individuals talk about their own experiences within small groups. Sitting around a circle, each takes a turn to give testimony to bring as many backgrounds and perspectives into a shared pool of knowledge. An underlying supposition to the practice is to use collective storytelling to build up an awareness of the systemic conditions underlying what that person might be living. Cooperative knowledge building is attuned to the relation and social content of what the group shares. Listening is the first step to building up knowledge, analyzing the social content and relationships to develop together with the next steps for further actions. A space for collective learning is therefore essential for creating audibilities, valuing other voices and experiences; using the lived experience and practice within the collective as a method for developing theory (Sarachild).</w:t>
       </w:r>
     </w:p>
     <w:p>
@@ -1242,47 +632,7 @@
           <w:szCs w:val="24"/>
         </w:rPr>
         <w:lastRenderedPageBreak/>
-        <w:t>in the public assemblies and beyond (</w:t>
-      </w:r>
-      <w:proofErr w:type="spellStart"/>
-      <w:r>
-        <w:rPr>
-          <w:rStyle w:val="None"/>
-          <w:rFonts w:ascii="Times New Roman" w:hAnsi="Times New Roman"/>
-          <w:sz w:val="24"/>
-          <w:szCs w:val="24"/>
-        </w:rPr>
-        <w:t>Colau</w:t>
-      </w:r>
-      <w:proofErr w:type="spellEnd"/>
-      <w:r>
-        <w:rPr>
-          <w:rStyle w:val="None"/>
-          <w:rFonts w:ascii="Times New Roman" w:hAnsi="Times New Roman"/>
-          <w:sz w:val="24"/>
-          <w:szCs w:val="24"/>
-        </w:rPr>
-        <w:t xml:space="preserve"> and </w:t>
-      </w:r>
-      <w:proofErr w:type="spellStart"/>
-      <w:r>
-        <w:rPr>
-          <w:rStyle w:val="None"/>
-          <w:rFonts w:ascii="Times New Roman" w:hAnsi="Times New Roman"/>
-          <w:sz w:val="24"/>
-          <w:szCs w:val="24"/>
-        </w:rPr>
-        <w:t>Alemany</w:t>
-      </w:r>
-      <w:proofErr w:type="spellEnd"/>
-      <w:r>
-        <w:rPr>
-          <w:rStyle w:val="None"/>
-          <w:rFonts w:ascii="Times New Roman" w:hAnsi="Times New Roman"/>
-          <w:sz w:val="24"/>
-          <w:szCs w:val="24"/>
-        </w:rPr>
-        <w:t xml:space="preserve"> 93). The lived experience of bodies ‘under stress’ helps develop both the theory and a set of practices within the movement.</w:t>
+        <w:t>in the public assemblies and beyond (Colau and Alemany 93). The lived experience of bodies ‘under stress’ helps develop both the theory and a set of practices within the movement.</w:t>
       </w:r>
     </w:p>
     <w:p>
@@ -1340,7 +690,6 @@
           <w:szCs w:val="20"/>
         </w:rPr>
       </w:pPr>
-      <w:proofErr w:type="gramStart"/>
       <w:r>
         <w:rPr>
           <w:rFonts w:ascii="Consolas" w:eastAsia="Consolas" w:hAnsi="Consolas" w:cs="Consolas"/>
@@ -1350,7 +699,6 @@
         </w:rPr>
         <w:t>![</w:t>
       </w:r>
-      <w:proofErr w:type="gramEnd"/>
       <w:r>
         <w:rPr>
           <w:rFonts w:ascii="Consolas" w:eastAsia="Consolas" w:hAnsi="Consolas" w:cs="Consolas"/>
@@ -1398,37 +746,12 @@
         </w:rPr>
         <w:t>O</w:t>
       </w:r>
-      <w:proofErr w:type="spellStart"/>
       <w:r>
         <w:rPr>
           <w:rFonts w:eastAsia="Arial Unicode MS" w:cs="Arial Unicode MS"/>
           <w:lang w:val="fr-FR"/>
         </w:rPr>
-        <w:t>pen</w:t>
-      </w:r>
-      <w:proofErr w:type="spellEnd"/>
-      <w:r>
-        <w:rPr>
-          <w:rFonts w:eastAsia="Arial Unicode MS" w:cs="Arial Unicode MS"/>
-          <w:lang w:val="fr-FR"/>
-        </w:rPr>
-        <w:t xml:space="preserve">-source, </w:t>
-      </w:r>
-      <w:proofErr w:type="spellStart"/>
-      <w:r>
-        <w:rPr>
-          <w:rFonts w:eastAsia="Arial Unicode MS" w:cs="Arial Unicode MS"/>
-          <w:lang w:val="fr-FR"/>
-        </w:rPr>
-        <w:t>distributable</w:t>
-      </w:r>
-      <w:proofErr w:type="spellEnd"/>
-      <w:r>
-        <w:rPr>
-          <w:rFonts w:eastAsia="Arial Unicode MS" w:cs="Arial Unicode MS"/>
-          <w:lang w:val="fr-FR"/>
-        </w:rPr>
-        <w:t xml:space="preserve"> actions</w:t>
+        <w:t>pen-source, distributable actions</w:t>
       </w:r>
     </w:p>
     <w:p>
@@ -1470,27 +793,7 @@
           <w:sz w:val="24"/>
           <w:szCs w:val="24"/>
         </w:rPr>
-        <w:t xml:space="preserve">The PAH </w:t>
-      </w:r>
-      <w:proofErr w:type="spellStart"/>
-      <w:r>
-        <w:rPr>
-          <w:rStyle w:val="None"/>
-          <w:rFonts w:ascii="Times New Roman" w:hAnsi="Times New Roman"/>
-          <w:sz w:val="24"/>
-          <w:szCs w:val="24"/>
-        </w:rPr>
-        <w:t>Obra</w:t>
-      </w:r>
-      <w:proofErr w:type="spellEnd"/>
-      <w:r>
-        <w:rPr>
-          <w:rStyle w:val="None"/>
-          <w:rFonts w:ascii="Times New Roman" w:hAnsi="Times New Roman"/>
-          <w:sz w:val="24"/>
-          <w:szCs w:val="24"/>
-        </w:rPr>
-        <w:t xml:space="preserve"> Social is a campaign which reclaims empty residential properties owned by banks and offers them to evicted individuals and families who have been made homeless. Housing activists target buildings constructed during the height of the housing bubble (from 1996–2008), yet which were left vacant and unoccupied. Banks are the current owners of these </w:t>
+        <w:t xml:space="preserve">The PAH Obra Social is a campaign which reclaims empty residential properties owned by banks and offers them to evicted individuals and families who have been made homeless. Housing activists target buildings constructed during the height of the housing bubble (from 1996–2008), yet which were left vacant and unoccupied. Banks are the current owners of these </w:t>
       </w:r>
       <w:r>
         <w:rPr>
@@ -1531,47 +834,7 @@
           <w:sz w:val="24"/>
           <w:szCs w:val="24"/>
         </w:rPr>
-        <w:t xml:space="preserve">During an action by the PAH </w:t>
-      </w:r>
-      <w:proofErr w:type="spellStart"/>
-      <w:r>
-        <w:rPr>
-          <w:rStyle w:val="None"/>
-          <w:rFonts w:ascii="Times New Roman" w:hAnsi="Times New Roman"/>
-          <w:sz w:val="24"/>
-          <w:szCs w:val="24"/>
-        </w:rPr>
-        <w:t>Obra</w:t>
-      </w:r>
-      <w:proofErr w:type="spellEnd"/>
-      <w:r>
-        <w:rPr>
-          <w:rStyle w:val="None"/>
-          <w:rFonts w:ascii="Times New Roman" w:hAnsi="Times New Roman"/>
-          <w:sz w:val="24"/>
-          <w:szCs w:val="24"/>
-        </w:rPr>
-        <w:t xml:space="preserve"> Social, people publicly and defiantly enter empty buildings in their local neighborhoods. Once inside, amid much fanfare, people unfurl colorful banners out of the windows, hanging them down the front facade of the building. The long, vertical banners have hand-painted </w:t>
-      </w:r>
-      <w:proofErr w:type="spellStart"/>
-      <w:r>
-        <w:rPr>
-          <w:rStyle w:val="None"/>
-          <w:rFonts w:ascii="Times New Roman" w:hAnsi="Times New Roman"/>
-          <w:sz w:val="24"/>
-          <w:szCs w:val="24"/>
-        </w:rPr>
-        <w:t>Obra</w:t>
-      </w:r>
-      <w:proofErr w:type="spellEnd"/>
-      <w:r>
-        <w:rPr>
-          <w:rStyle w:val="None"/>
-          <w:rFonts w:ascii="Times New Roman" w:hAnsi="Times New Roman"/>
-          <w:sz w:val="24"/>
-          <w:szCs w:val="24"/>
-        </w:rPr>
-        <w:t xml:space="preserve"> Social logos, and slogans such as ‘We rescue people, not banks’, or ‘No people without houses, no houses without people’. A delegated person reads out a declaration of intent, issuing a public statement for the action in front of the building. This boisterous action is the culmination of a long preparatory period and an in-depth study of the area. Typically, the housing activists look for new buildings that are the property of financial entities and are currently vacant, giving priority to residential buildings owned by banks who received government bailouts. The group uses various techniques and preparatory procedures to locate a suitable vacant property. One of the best places to find potential candidates for buildings are on bank real-estate websites. To make sure that nobody is currently living in the building, on-site surveys, walking by the building at different times of day, checking for lights in the windows, </w:t>
+        <w:t xml:space="preserve">During an action by the PAH Obra Social, people publicly and defiantly enter empty buildings in their local neighborhoods. Once inside, amid much fanfare, people unfurl colorful banners out of the windows, hanging them down the front facade of the building. The long, vertical banners have hand-painted Obra Social logos, and slogans such as ‘We rescue people, not banks’, or ‘No people without houses, no houses without people’. A delegated person reads out a declaration of intent, issuing a public statement for the action in front of the building. This boisterous action is the culmination of a long preparatory period and an in-depth study of the area. Typically, the housing activists look for new buildings that are the property of financial entities and are currently vacant, giving priority to residential buildings owned by banks who received government bailouts. The group uses various techniques and preparatory procedures to locate a suitable vacant property. One of the best places to find potential candidates for buildings are on bank real-estate websites. To make sure that nobody is currently living in the building, on-site surveys, walking by the building at different times of day, checking for lights in the windows, </w:t>
       </w:r>
       <w:r>
         <w:rPr>
@@ -1602,87 +865,7 @@
           <w:sz w:val="24"/>
           <w:szCs w:val="24"/>
         </w:rPr>
-        <w:t xml:space="preserve">The residential property, once occupied, becomes a building of the </w:t>
-      </w:r>
-      <w:proofErr w:type="spellStart"/>
-      <w:r>
-        <w:rPr>
-          <w:rStyle w:val="None"/>
-          <w:rFonts w:ascii="Times New Roman" w:hAnsi="Times New Roman"/>
-          <w:sz w:val="24"/>
-          <w:szCs w:val="24"/>
-        </w:rPr>
-        <w:t>Obra</w:t>
-      </w:r>
-      <w:proofErr w:type="spellEnd"/>
-      <w:r>
-        <w:rPr>
-          <w:rStyle w:val="None"/>
-          <w:rFonts w:ascii="Times New Roman" w:hAnsi="Times New Roman"/>
-          <w:sz w:val="24"/>
-          <w:szCs w:val="24"/>
-        </w:rPr>
-        <w:t xml:space="preserve"> Social, and part of a socially-engaged and political project. People living in the building must also contribute to the collective project by giving their time and energy towards maintaining the building. They must also commit time to help others in need with their local cities and neighborhoods. The performative action of entering, reclaiming, and renaming by citizens and activists returns a vacant, lifeless building to a </w:t>
-      </w:r>
-      <w:proofErr w:type="gramStart"/>
-      <w:r>
-        <w:rPr>
-          <w:rStyle w:val="None"/>
-          <w:rFonts w:ascii="Times New Roman" w:hAnsi="Times New Roman"/>
-          <w:sz w:val="24"/>
-          <w:szCs w:val="24"/>
-        </w:rPr>
-        <w:t>public commons</w:t>
-      </w:r>
-      <w:proofErr w:type="gramEnd"/>
-      <w:r>
-        <w:rPr>
-          <w:rStyle w:val="None"/>
-          <w:rFonts w:ascii="Times New Roman" w:hAnsi="Times New Roman"/>
-          <w:sz w:val="24"/>
-          <w:szCs w:val="24"/>
-        </w:rPr>
-        <w:t xml:space="preserve">. Through such a gesture, it proclaims a different model for living, how one might take up space in the city. A radical claim for convivial ways of living, being and acting together spills out and spreads beyond its original point of action. It joins a network of </w:t>
-      </w:r>
-      <w:proofErr w:type="spellStart"/>
-      <w:r>
-        <w:rPr>
-          <w:rStyle w:val="None"/>
-          <w:rFonts w:ascii="Times New Roman" w:hAnsi="Times New Roman"/>
-          <w:sz w:val="24"/>
-          <w:szCs w:val="24"/>
-        </w:rPr>
-        <w:t>Obra</w:t>
-      </w:r>
-      <w:proofErr w:type="spellEnd"/>
-      <w:r>
-        <w:rPr>
-          <w:rStyle w:val="None"/>
-          <w:rFonts w:ascii="Times New Roman" w:hAnsi="Times New Roman"/>
-          <w:sz w:val="24"/>
-          <w:szCs w:val="24"/>
-        </w:rPr>
-        <w:t xml:space="preserve"> Social buildings, in Catalonia, Castilla-La Mancha, Asturias, </w:t>
-      </w:r>
-      <w:proofErr w:type="spellStart"/>
-      <w:r>
-        <w:rPr>
-          <w:rStyle w:val="None"/>
-          <w:rFonts w:ascii="Times New Roman" w:hAnsi="Times New Roman"/>
-          <w:sz w:val="24"/>
-          <w:szCs w:val="24"/>
-        </w:rPr>
-        <w:t>Andalucia</w:t>
-      </w:r>
-      <w:proofErr w:type="spellEnd"/>
-      <w:r>
-        <w:rPr>
-          <w:rStyle w:val="None"/>
-          <w:rFonts w:ascii="Times New Roman" w:hAnsi="Times New Roman"/>
-          <w:sz w:val="24"/>
-          <w:szCs w:val="24"/>
-        </w:rPr>
-        <w:t>, Extremadura, Zaragoza, Valencia, and the Community of Madrid.</w:t>
+        <w:t>The residential property, once occupied, becomes a building of the Obra Social, and part of a socially-engaged and political project. People living in the building must also contribute to the collective project by giving their time and energy towards maintaining the building. They must also commit time to help others in need with their local cities and neighborhoods. The performative action of entering, reclaiming, and renaming by citizens and activists returns a vacant, lifeless building to a public commons. Through such a gesture, it proclaims a different model for living, how one might take up space in the city. A radical claim for convivial ways of living, being and acting together spills out and spreads beyond its original point of action. It joins a network of Obra Social buildings, in Catalonia, Castilla-La Mancha, Asturias, Andalucia, Extremadura, Zaragoza, Valencia, and the Community of Madrid.</w:t>
       </w:r>
       <w:r>
         <w:rPr>
@@ -1713,47 +896,7 @@
           <w:sz w:val="24"/>
           <w:szCs w:val="24"/>
         </w:rPr>
-        <w:t>The term ‘overspill’ or ‘</w:t>
-      </w:r>
-      <w:proofErr w:type="spellStart"/>
-      <w:r>
-        <w:rPr>
-          <w:rStyle w:val="None"/>
-          <w:rFonts w:ascii="Times New Roman" w:hAnsi="Times New Roman"/>
-          <w:sz w:val="24"/>
-          <w:szCs w:val="24"/>
-        </w:rPr>
-        <w:t>desborde</w:t>
-      </w:r>
-      <w:proofErr w:type="spellEnd"/>
-      <w:r>
-        <w:rPr>
-          <w:rStyle w:val="None"/>
-          <w:rFonts w:ascii="Times New Roman" w:hAnsi="Times New Roman"/>
-          <w:sz w:val="24"/>
-          <w:szCs w:val="24"/>
-        </w:rPr>
-        <w:t>’ in Spanish, is both a working expression and fundamental modus operandi for Spanish post-occupy movements like the PAH, but undoubtedly notable in other social movements within and outside of Spain. Avoiding fixed ways of doing, creating and acting, ‘</w:t>
-      </w:r>
-      <w:proofErr w:type="spellStart"/>
-      <w:r>
-        <w:rPr>
-          <w:rStyle w:val="None"/>
-          <w:rFonts w:ascii="Times New Roman" w:hAnsi="Times New Roman"/>
-          <w:sz w:val="24"/>
-          <w:szCs w:val="24"/>
-        </w:rPr>
-        <w:t>desborde</w:t>
-      </w:r>
-      <w:proofErr w:type="spellEnd"/>
-      <w:r>
-        <w:rPr>
-          <w:rStyle w:val="None"/>
-          <w:rFonts w:ascii="Times New Roman" w:hAnsi="Times New Roman"/>
-          <w:sz w:val="24"/>
-          <w:szCs w:val="24"/>
-        </w:rPr>
-        <w:t>’ is about plurality, and embracing a multitude of variations and adaptations to the original spark. It refers to a collective putting forth of a creative process that is difficult to control, yet predicated on a mutual desire to act.</w:t>
+        <w:t>The term ‘overspill’ or ‘desborde’ in Spanish, is both a working expression and fundamental modus operandi for Spanish post-occupy movements like the PAH, but undoubtedly notable in other social movements within and outside of Spain. Avoiding fixed ways of doing, creating and acting, ‘desborde’ is about plurality, and embracing a multitude of variations and adaptations to the original spark. It refers to a collective putting forth of a creative process that is difficult to control, yet predicated on a mutual desire to act.</w:t>
       </w:r>
       <w:r>
         <w:rPr>
@@ -1802,27 +945,7 @@
           <w:sz w:val="24"/>
           <w:szCs w:val="24"/>
         </w:rPr>
-        <w:t xml:space="preserve">Losing control of the process and operating with the freedom to improvise using new tactics and methods means new forms and visibilities are created in other locales and contexts. Such forms are loosely coordinated yet autonomous actions, transmissions of social inclinations and ‘itches’ that are propagated from one body to another and who become transmitters and receivers of creative proclivities. Imagination and creativity are, in fact, one of the critical propagators of political action. The PAH, like many social movements, makes ample use of digital networks to launch and disseminate extensive campaigns that come out of fundamental and even humble needs, such as the right to housing. Images and image-making play a fundamental role in the political imagination, of putting thoughts and desires into action. For example, each recovery of a building by </w:t>
-      </w:r>
-      <w:proofErr w:type="spellStart"/>
-      <w:r>
-        <w:rPr>
-          <w:rStyle w:val="None"/>
-          <w:rFonts w:ascii="Times New Roman" w:hAnsi="Times New Roman"/>
-          <w:sz w:val="24"/>
-          <w:szCs w:val="24"/>
-        </w:rPr>
-        <w:t>Obra</w:t>
-      </w:r>
-      <w:proofErr w:type="spellEnd"/>
-      <w:r>
-        <w:rPr>
-          <w:rStyle w:val="None"/>
-          <w:rFonts w:ascii="Times New Roman" w:hAnsi="Times New Roman"/>
-          <w:sz w:val="24"/>
-          <w:szCs w:val="24"/>
-        </w:rPr>
-        <w:t xml:space="preserve"> Social generates new slogans, logos, maps, texts and graphics which the residents and activists use to circulate the methods, ideas, dreams, and desires of the campaign. </w:t>
+        <w:t xml:space="preserve">Losing control of the process and operating with the freedom to improvise using new tactics and methods means new forms and visibilities are created in other locales and contexts. Such forms are loosely coordinated yet autonomous actions, transmissions of social inclinations and ‘itches’ that are propagated from one body to another and who become transmitters and receivers of creative proclivities. Imagination and creativity are, in fact, one of the critical propagators of political action. The PAH, like many social movements, makes ample use of digital networks to launch and disseminate extensive campaigns that come out of fundamental and even humble needs, such as the right to housing. Images and image-making play a fundamental role in the political imagination, of putting thoughts and desires into action. For example, each recovery of a building by Obra Social generates new slogans, logos, maps, texts and graphics which the residents and activists use to circulate the methods, ideas, dreams, and desires of the campaign. </w:t>
       </w:r>
       <w:r>
         <w:rPr>
@@ -1841,72 +964,14 @@
           <w:rFonts w:eastAsia="Arial Unicode MS"/>
         </w:rPr>
       </w:pPr>
-      <w:proofErr w:type="gramStart"/>
       <w:r>
         <w:t>![</w:t>
       </w:r>
-      <w:proofErr w:type="gramEnd"/>
       <w:r>
         <w:t>1.</w:t>
       </w:r>
       <w:r>
-        <w:t xml:space="preserve"> Tweet from the </w:t>
-      </w:r>
-      <w:proofErr w:type="spellStart"/>
-      <w:r>
-        <w:t>PrePAHrate</w:t>
-      </w:r>
-      <w:proofErr w:type="spellEnd"/>
-      <w:r>
-        <w:t xml:space="preserve"> campaign: “This bank cheats, scams and throws people out of your house.” “@</w:t>
-      </w:r>
-      <w:proofErr w:type="spellStart"/>
-      <w:r>
-        <w:t>loansepuede</w:t>
-      </w:r>
-      <w:proofErr w:type="spellEnd"/>
-      <w:r>
-        <w:t>. “#</w:t>
-      </w:r>
-      <w:proofErr w:type="spellStart"/>
-      <w:r>
-        <w:t>QueTiembleBankia</w:t>
-      </w:r>
-      <w:proofErr w:type="spellEnd"/>
-      <w:r>
-        <w:t xml:space="preserve">. (Bankia trembles) </w:t>
-      </w:r>
-      <w:proofErr w:type="spellStart"/>
-      <w:r>
-        <w:t>PrePAHrateBANKIA</w:t>
-      </w:r>
-      <w:proofErr w:type="spellEnd"/>
-      <w:r>
-        <w:t xml:space="preserve">. (prepare yourselves </w:t>
-      </w:r>
-      <w:proofErr w:type="gramStart"/>
-      <w:r>
-        <w:t>Bankia)  #</w:t>
-      </w:r>
-      <w:proofErr w:type="gramEnd"/>
-      <w:r>
-        <w:t xml:space="preserve">BancaCriminal” (criminal banking). </w:t>
-      </w:r>
-      <w:proofErr w:type="spellStart"/>
-      <w:r>
-        <w:t>PrePAHRate</w:t>
-      </w:r>
-      <w:proofErr w:type="spellEnd"/>
-      <w:r>
-        <w:t xml:space="preserve"> Bankia action</w:t>
-      </w:r>
-      <w:proofErr w:type="gramStart"/>
-      <w:r>
-        <w:t>.](</w:t>
-      </w:r>
-      <w:proofErr w:type="gramEnd"/>
-      <w:r>
-        <w:t>images/8_MichelleTeran/1_ScreenShot2016-04-27at42203PM.png)</w:t>
+        <w:t xml:space="preserve"> Tweet from the PrePAHrate campaign: “This bank cheats, scams and throws people out of your house.” “@loansepuede. “#QueTiembleBankia. (Bankia trembles) PrePAHrateBANKIA. (prepare yourselves Bankia)  #BancaCriminal” (criminal banking). PrePAHRate Bankia action.](images/8_MichelleTeran/1_ScreenShot2016-04-27at42203PM.png)</w:t>
       </w:r>
     </w:p>
     <w:p>
@@ -1927,67 +992,7 @@
           <w:sz w:val="24"/>
           <w:szCs w:val="24"/>
         </w:rPr>
-        <w:t xml:space="preserve">On April 22, 2015, at around 10.30 am, participants and organizers from The </w:t>
-      </w:r>
-      <w:proofErr w:type="spellStart"/>
-      <w:r>
-        <w:rPr>
-          <w:rStyle w:val="None"/>
-          <w:rFonts w:ascii="Times New Roman" w:hAnsi="Times New Roman"/>
-          <w:sz w:val="24"/>
-          <w:szCs w:val="24"/>
-        </w:rPr>
-        <w:t>Obra</w:t>
-      </w:r>
-      <w:proofErr w:type="spellEnd"/>
-      <w:r>
-        <w:rPr>
-          <w:rStyle w:val="None"/>
-          <w:rFonts w:ascii="Times New Roman" w:hAnsi="Times New Roman"/>
-          <w:sz w:val="24"/>
-          <w:szCs w:val="24"/>
-        </w:rPr>
-        <w:t xml:space="preserve"> Social accompanied approximately fifty other activists and ‘housing victims’, where they entered and occupied the central bank branch of Bankia in downtown Madrid for several hours. This move was part of state-wide action initiated by the PAH called </w:t>
-      </w:r>
-      <w:proofErr w:type="spellStart"/>
-      <w:r>
-        <w:rPr>
-          <w:rStyle w:val="None"/>
-          <w:rFonts w:ascii="Times New Roman" w:hAnsi="Times New Roman"/>
-          <w:sz w:val="24"/>
-          <w:szCs w:val="24"/>
-        </w:rPr>
-        <w:t>PrePAHRate</w:t>
-      </w:r>
-      <w:proofErr w:type="spellEnd"/>
-      <w:r>
-        <w:rPr>
-          <w:rStyle w:val="None"/>
-          <w:rFonts w:ascii="Times New Roman" w:hAnsi="Times New Roman"/>
-          <w:sz w:val="24"/>
-          <w:szCs w:val="24"/>
-        </w:rPr>
-        <w:t xml:space="preserve"> Bankia (loosely translated into ‘Prepare yourself Bankia’). Other branches in major cities throughout the country were synchronously entered and occupied. During the action, participants slapped down stickers with a graphic imitating the design scheme and colors of the bank’s official logo onto the cashpoints, walls, and windows of the branch. Using a </w:t>
-      </w:r>
-      <w:proofErr w:type="spellStart"/>
-      <w:r>
-        <w:rPr>
-          <w:rStyle w:val="None"/>
-          <w:rFonts w:ascii="Times New Roman" w:hAnsi="Times New Roman"/>
-          <w:sz w:val="24"/>
-          <w:szCs w:val="24"/>
-        </w:rPr>
-        <w:t>détournement</w:t>
-      </w:r>
-      <w:proofErr w:type="spellEnd"/>
-      <w:r>
-        <w:rPr>
-          <w:rStyle w:val="None"/>
-          <w:rFonts w:ascii="Times New Roman" w:hAnsi="Times New Roman"/>
-          <w:sz w:val="24"/>
-          <w:szCs w:val="24"/>
-        </w:rPr>
-        <w:t xml:space="preserve"> method, the PAH activists inserted a counter-message into the Bankia logo: ‘So you know! This bank cheats and steals, and throws people out on the street.’ The PAH’s reasons for focusing on Bankia were manifold.</w:t>
+        <w:t>On April 22, 2015, at around 10.30 am, participants and organizers from The Obra Social accompanied approximately fifty other activists and ‘housing victims’, where they entered and occupied the central bank branch of Bankia in downtown Madrid for several hours. This move was part of state-wide action initiated by the PAH called PrePAHRate Bankia (loosely translated into ‘Prepare yourself Bankia’). Other branches in major cities throughout the country were synchronously entered and occupied. During the action, participants slapped down stickers with a graphic imitating the design scheme and colors of the bank’s official logo onto the cashpoints, walls, and windows of the branch. Using a détournement method, the PAH activists inserted a counter-message into the Bankia logo: ‘So you know! This bank cheats and steals, and throws people out on the street.’ The PAH’s reasons for focusing on Bankia were manifold.</w:t>
       </w:r>
     </w:p>
     <w:p>
@@ -2008,27 +1013,7 @@
           <w:sz w:val="24"/>
           <w:szCs w:val="24"/>
         </w:rPr>
-        <w:t xml:space="preserve">Bankia received a bailout of billions of euros of (Spanish and European) public money, while at the same time having the dubious honor of executing the greatest number of evictions. The major bank was also under scrutiny for its revolving door policy wherein former bank executives took political positions, and vice versa. For example, Rodrigo </w:t>
-      </w:r>
-      <w:proofErr w:type="spellStart"/>
-      <w:r>
-        <w:rPr>
-          <w:rStyle w:val="None"/>
-          <w:rFonts w:ascii="Times New Roman" w:hAnsi="Times New Roman"/>
-          <w:sz w:val="24"/>
-          <w:szCs w:val="24"/>
-        </w:rPr>
-        <w:t>Rato</w:t>
-      </w:r>
-      <w:proofErr w:type="spellEnd"/>
-      <w:r>
-        <w:rPr>
-          <w:rStyle w:val="None"/>
-          <w:rFonts w:ascii="Times New Roman" w:hAnsi="Times New Roman"/>
-          <w:sz w:val="24"/>
-          <w:szCs w:val="24"/>
-        </w:rPr>
-        <w:t xml:space="preserve">, former economic minister and head of the International Monetary Fund was acting president of Bankia until 2012, when it was declared bankrupt and in need of public bailouts. Around the time when the action was taking </w:t>
+        <w:t xml:space="preserve">Bankia received a bailout of billions of euros of (Spanish and European) public money, while at the same time having the dubious honor of executing the greatest number of evictions. The major bank was also under scrutiny for its revolving door policy wherein former bank executives took political positions, and vice versa. For example, Rodrigo Rato, former economic minister and head of the International Monetary Fund was acting president of Bankia until 2012, when it was declared bankrupt and in need of public bailouts. Around the time when the action was taking </w:t>
       </w:r>
       <w:r>
         <w:rPr>
@@ -2057,27 +1042,7 @@
           <w:sz w:val="24"/>
           <w:szCs w:val="24"/>
         </w:rPr>
-        <w:t xml:space="preserve"> Lastly, the activists focused on the ‘Social Housing Fund’ program created by Bankia three years prior, which was supposedly established to allocate social housing to people in need, but which had only served a symbolic function and never saw the light of day. The activists argued the crisis of affordable, social housing had been artificially created by the financial sector, and this became the main objective for the action. In Madrid, for example, there were thousands of unsold, unused properties in the hands of Bankia. Some people present during the bank action had illegally entered properties owned by Bankia and were currently undergoing prosecution for illegal entry by the bank. The activists’ demands were threefold; they demanded that the bank rescind the pending denouncements for unlawful entry, that it </w:t>
-      </w:r>
-      <w:proofErr w:type="gramStart"/>
-      <w:r>
-        <w:rPr>
-          <w:rStyle w:val="None"/>
-          <w:rFonts w:ascii="Times New Roman" w:hAnsi="Times New Roman"/>
-          <w:sz w:val="24"/>
-          <w:szCs w:val="24"/>
-        </w:rPr>
-        <w:t>open</w:t>
-      </w:r>
-      <w:proofErr w:type="gramEnd"/>
-      <w:r>
-        <w:rPr>
-          <w:rStyle w:val="None"/>
-          <w:rFonts w:ascii="Times New Roman" w:hAnsi="Times New Roman"/>
-          <w:sz w:val="24"/>
-          <w:szCs w:val="24"/>
-        </w:rPr>
-        <w:t xml:space="preserve"> up negotiations of social rent of 30% overall income for people already evicted so they could continue living in their homes, and lastly that the bank relinquish all unoccupied properties for social housing.</w:t>
+        <w:t xml:space="preserve"> Lastly, the activists focused on the ‘Social Housing Fund’ program created by Bankia three years prior, which was supposedly established to allocate social housing to people in need, but which had only served a symbolic function and never saw the light of day. The activists argued the crisis of affordable, social housing had been artificially created by the financial sector, and this became the main objective for the action. In Madrid, for example, there were thousands of unsold, unused properties in the hands of Bankia. Some people present during the bank action had illegally entered properties owned by Bankia and were currently undergoing prosecution for illegal entry by the bank. The activists’ demands were threefold; they demanded that the bank rescind the pending denouncements for unlawful entry, that it open up negotiations of social rent of 30% overall income for people already evicted so they could continue living in their homes, and lastly that the bank relinquish all unoccupied properties for social housing.</w:t>
       </w:r>
       <w:r>
         <w:rPr>
@@ -2138,27 +1103,7 @@
           <w:sz w:val="24"/>
           <w:szCs w:val="24"/>
         </w:rPr>
-        <w:t xml:space="preserve">An initial hijack of the Bankia logo created a chain reaction of memetic variations and creative interpretations which were also distributed and shared between the protests at local bank branches and those situated elsewhere monitoring the action. A meme of a snarling lion sent from León, a city in the northwest of Spain, stated ‘Prepare yourself Bankia, and the lion eats </w:t>
-      </w:r>
-      <w:proofErr w:type="spellStart"/>
-      <w:r>
-        <w:rPr>
-          <w:rStyle w:val="None"/>
-          <w:rFonts w:ascii="Times New Roman" w:hAnsi="Times New Roman"/>
-          <w:sz w:val="24"/>
-          <w:szCs w:val="24"/>
-        </w:rPr>
-        <w:t>Bankias</w:t>
-      </w:r>
-      <w:proofErr w:type="spellEnd"/>
-      <w:r>
-        <w:rPr>
-          <w:rStyle w:val="None"/>
-          <w:rFonts w:ascii="Times New Roman" w:hAnsi="Times New Roman"/>
-          <w:sz w:val="24"/>
-          <w:szCs w:val="24"/>
-        </w:rPr>
-        <w:t>. The PAHs are angry.’ It was simultaneously a play on the city’s name, and the Spanish word for lion. Other PAHs offered proposals for ad-hoc actions to be taken up in different branches. For example, from Bilbao came calls to create disturbances by flooding the telephone lines at the central Bankia office. In the months that followed, the PAH activists used the hashtag #PrePAHrate in eviction blockade actions, bank negotiations and signing of social rent agreements, tying continuing activities to the campaign against Bankia.</w:t>
+        <w:t>An initial hijack of the Bankia logo created a chain reaction of memetic variations and creative interpretations which were also distributed and shared between the protests at local bank branches and those situated elsewhere monitoring the action. A meme of a snarling lion sent from León, a city in the northwest of Spain, stated ‘Prepare yourself Bankia, and the lion eats Bankias. The PAHs are angry.’ It was simultaneously a play on the city’s name, and the Spanish word for lion. Other PAHs offered proposals for ad-hoc actions to be taken up in different branches. For example, from Bilbao came calls to create disturbances by flooding the telephone lines at the central Bankia office. In the months that followed, the PAH activists used the hashtag #PrePAHrate in eviction blockade actions, bank negotiations and signing of social rent agreements, tying continuing activities to the campaign against Bankia.</w:t>
       </w:r>
     </w:p>
     <w:p>
@@ -2178,13 +1123,8 @@
           <w:lang w:val="en-NZ"/>
         </w:rPr>
       </w:pPr>
-      <w:proofErr w:type="gramStart"/>
-      <w:r>
-        <w:t>![</w:t>
-      </w:r>
-      <w:proofErr w:type="gramEnd"/>
-      <w:r>
-        <w:t xml:space="preserve">2. </w:t>
+      <w:r>
+        <w:t xml:space="preserve">![2. </w:t>
       </w:r>
       <w:r>
         <w:rPr>
@@ -2192,25 +1132,7 @@
           <w:sz w:val="18"/>
           <w:szCs w:val="18"/>
         </w:rPr>
-        <w:t xml:space="preserve"> Tweet from the </w:t>
-      </w:r>
-      <w:proofErr w:type="spellStart"/>
-      <w:r>
-        <w:rPr>
-          <w:color w:val="212121"/>
-          <w:sz w:val="18"/>
-          <w:szCs w:val="18"/>
-        </w:rPr>
-        <w:t>PrePAHrate</w:t>
-      </w:r>
-      <w:proofErr w:type="spellEnd"/>
-      <w:r>
-        <w:rPr>
-          <w:color w:val="212121"/>
-          <w:sz w:val="18"/>
-          <w:szCs w:val="18"/>
-        </w:rPr>
-        <w:t> campaign</w:t>
+        <w:t xml:space="preserve"> Tweet from the PrePAHrate campaign</w:t>
       </w:r>
       <w:r>
         <w:rPr>
@@ -2243,25 +1165,7 @@
           <w:sz w:val="18"/>
           <w:szCs w:val="18"/>
         </w:rPr>
-        <w:t xml:space="preserve"> eats </w:t>
-      </w:r>
-      <w:proofErr w:type="spellStart"/>
-      <w:r>
-        <w:rPr>
-          <w:color w:val="212121"/>
-          <w:sz w:val="18"/>
-          <w:szCs w:val="18"/>
-        </w:rPr>
-        <w:t>Bankias</w:t>
-      </w:r>
-      <w:proofErr w:type="spellEnd"/>
-      <w:r>
-        <w:rPr>
-          <w:color w:val="212121"/>
-          <w:sz w:val="18"/>
-          <w:szCs w:val="18"/>
-        </w:rPr>
-        <w:t>. You are going to swell up!!!!”</w:t>
+        <w:t> eats Bankias. You are going to swell up!!!!”</w:t>
       </w:r>
       <w:r>
         <w:rPr>
@@ -2294,61 +1198,7 @@
           <w:sz w:val="18"/>
           <w:szCs w:val="18"/>
         </w:rPr>
-        <w:t xml:space="preserve"> come </w:t>
-      </w:r>
-      <w:proofErr w:type="spellStart"/>
-      <w:r>
-        <w:rPr>
-          <w:color w:val="212121"/>
-          <w:sz w:val="18"/>
-          <w:szCs w:val="18"/>
-        </w:rPr>
-        <w:t>Bankias</w:t>
-      </w:r>
-      <w:proofErr w:type="spellEnd"/>
-      <w:r>
-        <w:rPr>
-          <w:color w:val="212121"/>
-          <w:sz w:val="18"/>
-          <w:szCs w:val="18"/>
-        </w:rPr>
-        <w:t xml:space="preserve">. OS </w:t>
-      </w:r>
-      <w:proofErr w:type="spellStart"/>
-      <w:r>
-        <w:rPr>
-          <w:color w:val="212121"/>
-          <w:sz w:val="18"/>
-          <w:szCs w:val="18"/>
-        </w:rPr>
-        <w:t>Vais</w:t>
-      </w:r>
-      <w:proofErr w:type="spellEnd"/>
-      <w:r>
-        <w:rPr>
-          <w:color w:val="212121"/>
-          <w:sz w:val="18"/>
-          <w:szCs w:val="18"/>
-        </w:rPr>
-        <w:t xml:space="preserve"> a </w:t>
-      </w:r>
-      <w:proofErr w:type="spellStart"/>
-      <w:r>
-        <w:rPr>
-          <w:color w:val="212121"/>
-          <w:sz w:val="18"/>
-          <w:szCs w:val="18"/>
-        </w:rPr>
-        <w:t>hinchar</w:t>
-      </w:r>
-      <w:proofErr w:type="spellEnd"/>
-      <w:r>
-        <w:rPr>
-          <w:color w:val="212121"/>
-          <w:sz w:val="18"/>
-          <w:szCs w:val="18"/>
-        </w:rPr>
-        <w:t>!!!! (</w:t>
+        <w:t> come Bankias. OS Vais a hinchar!!!! (</w:t>
       </w:r>
       <w:r>
         <w:rPr>
@@ -2365,25 +1215,7 @@
           <w:sz w:val="18"/>
           <w:szCs w:val="18"/>
         </w:rPr>
-        <w:t xml:space="preserve"> eats </w:t>
-      </w:r>
-      <w:proofErr w:type="spellStart"/>
-      <w:r>
-        <w:rPr>
-          <w:color w:val="212121"/>
-          <w:sz w:val="18"/>
-          <w:szCs w:val="18"/>
-        </w:rPr>
-        <w:t>Bankias</w:t>
-      </w:r>
-      <w:proofErr w:type="spellEnd"/>
-      <w:r>
-        <w:rPr>
-          <w:color w:val="212121"/>
-          <w:sz w:val="18"/>
-          <w:szCs w:val="18"/>
-        </w:rPr>
-        <w:t>.</w:t>
+        <w:t> eats Bankias.</w:t>
       </w:r>
       <w:r>
         <w:rPr>
@@ -2419,41 +1251,10 @@
           <w:sz w:val="18"/>
           <w:szCs w:val="18"/>
         </w:rPr>
-        <w:t>.” </w:t>
-      </w:r>
-      <w:proofErr w:type="spellStart"/>
-      <w:r>
-        <w:rPr>
-          <w:color w:val="212121"/>
-          <w:sz w:val="18"/>
-          <w:szCs w:val="18"/>
-        </w:rPr>
-        <w:t>PrePAHRate</w:t>
-      </w:r>
-      <w:proofErr w:type="spellEnd"/>
-      <w:r>
-        <w:rPr>
-          <w:color w:val="212121"/>
-          <w:sz w:val="18"/>
-          <w:szCs w:val="18"/>
-        </w:rPr>
-        <w:t xml:space="preserve"> Bankia action</w:t>
-      </w:r>
-      <w:proofErr w:type="gramStart"/>
-      <w:r>
-        <w:rPr>
-          <w:color w:val="212121"/>
-          <w:sz w:val="18"/>
-          <w:szCs w:val="18"/>
-        </w:rPr>
-        <w:t>.</w:t>
-      </w:r>
-      <w:r>
-        <w:t>](</w:t>
-      </w:r>
-      <w:proofErr w:type="gramEnd"/>
-      <w:r>
-        <w:t>images/8_MichelleTeran/2_ScreenShot2016-04-27at43355PM.png)</w:t>
+        <w:t>.” PrePAHRate Bankia action.</w:t>
+      </w:r>
+      <w:r>
+        <w:t>](images/8_MichelleTeran/2_ScreenShot2016-04-27at43355PM.png)</w:t>
       </w:r>
     </w:p>
     <w:p>
@@ -2499,13 +1300,8 @@
           <w:rFonts w:eastAsia="Arial Unicode MS"/>
         </w:rPr>
       </w:pPr>
-      <w:proofErr w:type="gramStart"/>
-      <w:r>
-        <w:t>![</w:t>
-      </w:r>
-      <w:proofErr w:type="gramEnd"/>
-      <w:r>
-        <w:t>](images/8_MichelleTeran/RuptureSessions</w:t>
+      <w:r>
+        <w:t>![](images/8_MichelleTeran/RuptureSessions</w:t>
       </w:r>
       <w:r>
         <w:t>.jpg)</w:t>
@@ -2542,107 +1338,7 @@
           <w:sz w:val="24"/>
           <w:szCs w:val="24"/>
         </w:rPr>
-        <w:t xml:space="preserve">Throughout the essay, I have presented some typical cases of experimental practices used by the PAH. My observations partly come from being an active witness who has been embedded within some of the events chronicled in the essay. For example, to develop an understanding of the PAH </w:t>
-      </w:r>
-      <w:proofErr w:type="spellStart"/>
-      <w:r>
-        <w:rPr>
-          <w:rStyle w:val="None"/>
-          <w:rFonts w:ascii="Times New Roman" w:hAnsi="Times New Roman"/>
-          <w:sz w:val="24"/>
-          <w:szCs w:val="24"/>
-        </w:rPr>
-        <w:t>Obra</w:t>
-      </w:r>
-      <w:proofErr w:type="spellEnd"/>
-      <w:r>
-        <w:rPr>
-          <w:rStyle w:val="None"/>
-          <w:rFonts w:ascii="Times New Roman" w:hAnsi="Times New Roman"/>
-          <w:sz w:val="24"/>
-          <w:szCs w:val="24"/>
-        </w:rPr>
-        <w:t xml:space="preserve"> Social campaign I attended meetings of </w:t>
-      </w:r>
-      <w:proofErr w:type="spellStart"/>
-      <w:r>
-        <w:rPr>
-          <w:rStyle w:val="None"/>
-          <w:rFonts w:ascii="Times New Roman" w:hAnsi="Times New Roman"/>
-          <w:sz w:val="24"/>
-          <w:szCs w:val="24"/>
-        </w:rPr>
-        <w:t>Obra</w:t>
-      </w:r>
-      <w:proofErr w:type="spellEnd"/>
-      <w:r>
-        <w:rPr>
-          <w:rStyle w:val="None"/>
-          <w:rFonts w:ascii="Times New Roman" w:hAnsi="Times New Roman"/>
-          <w:sz w:val="24"/>
-          <w:szCs w:val="24"/>
-        </w:rPr>
-        <w:t xml:space="preserve"> Social Madrid and was present during several bank occupation actions and other demonstrations, and even accompanied some of the members to the annual state meeting of the PAH in Almeria. Additionally, I lived in one of the </w:t>
-      </w:r>
-      <w:proofErr w:type="spellStart"/>
-      <w:r>
-        <w:rPr>
-          <w:rStyle w:val="None"/>
-          <w:rFonts w:ascii="Times New Roman" w:hAnsi="Times New Roman"/>
-          <w:sz w:val="24"/>
-          <w:szCs w:val="24"/>
-        </w:rPr>
-        <w:t>Obra</w:t>
-      </w:r>
-      <w:proofErr w:type="spellEnd"/>
-      <w:r>
-        <w:rPr>
-          <w:rStyle w:val="None"/>
-          <w:rFonts w:ascii="Times New Roman" w:hAnsi="Times New Roman"/>
-          <w:sz w:val="24"/>
-          <w:szCs w:val="24"/>
-        </w:rPr>
-        <w:t xml:space="preserve"> Social buildings located in Mostoles (the outskirts of Madrid) for some time and attended regular plenary sessions by the local Stop </w:t>
-      </w:r>
-      <w:proofErr w:type="spellStart"/>
-      <w:r>
-        <w:rPr>
-          <w:rStyle w:val="None"/>
-          <w:rFonts w:ascii="Times New Roman" w:hAnsi="Times New Roman"/>
-          <w:sz w:val="24"/>
-          <w:szCs w:val="24"/>
-        </w:rPr>
-        <w:t>Desahucios</w:t>
-      </w:r>
-      <w:proofErr w:type="spellEnd"/>
-      <w:r>
-        <w:rPr>
-          <w:rStyle w:val="None"/>
-          <w:rFonts w:ascii="Times New Roman" w:hAnsi="Times New Roman"/>
-          <w:sz w:val="24"/>
-          <w:szCs w:val="24"/>
-        </w:rPr>
-        <w:t xml:space="preserve"> (Stop Evictions) and </w:t>
-      </w:r>
-      <w:proofErr w:type="spellStart"/>
-      <w:r>
-        <w:rPr>
-          <w:rStyle w:val="None"/>
-          <w:rFonts w:ascii="Times New Roman" w:hAnsi="Times New Roman"/>
-          <w:sz w:val="24"/>
-          <w:szCs w:val="24"/>
-        </w:rPr>
-        <w:t>Obra</w:t>
-      </w:r>
-      <w:proofErr w:type="spellEnd"/>
-      <w:r>
-        <w:rPr>
-          <w:rStyle w:val="None"/>
-          <w:rFonts w:ascii="Times New Roman" w:hAnsi="Times New Roman"/>
-          <w:sz w:val="24"/>
-          <w:szCs w:val="24"/>
-        </w:rPr>
-        <w:t xml:space="preserve"> Social groups. </w:t>
+        <w:t xml:space="preserve">Throughout the essay, I have presented some typical cases of experimental practices used by the PAH. My observations partly come from being an active witness who has been embedded within some of the events chronicled in the essay. For example, to develop an understanding of the PAH Obra Social campaign I attended meetings of Obra Social Madrid and was present during several bank occupation actions and other demonstrations, and even accompanied some of the members to the annual state meeting of the PAH in Almeria. Additionally, I lived in one of the Obra Social buildings located in Mostoles (the outskirts of Madrid) for some time and attended regular plenary sessions by the local Stop Desahucios (Stop Evictions) and Obra Social groups. </w:t>
       </w:r>
     </w:p>
     <w:p>
@@ -2663,27 +1359,7 @@
           <w:sz w:val="24"/>
           <w:szCs w:val="24"/>
         </w:rPr>
-        <w:t xml:space="preserve">In the previous account of the bank occupation, I introduced a technique of creating the conditions for the viral spread of information that moves across different platforms and channels of communications. Slogans, memes, mission statements, and photo-documentation of actions taking place within physical locations have other presences and currencies in other sites and to different audiences. The practice of hearing, recording, and creating </w:t>
-      </w:r>
-      <w:proofErr w:type="spellStart"/>
-      <w:r>
-        <w:rPr>
-          <w:rStyle w:val="None"/>
-          <w:rFonts w:ascii="Times New Roman" w:hAnsi="Times New Roman"/>
-          <w:sz w:val="24"/>
-          <w:szCs w:val="24"/>
-        </w:rPr>
-        <w:t>audibilities</w:t>
-      </w:r>
-      <w:proofErr w:type="spellEnd"/>
-      <w:r>
-        <w:rPr>
-          <w:rStyle w:val="None"/>
-          <w:rFonts w:ascii="Times New Roman" w:hAnsi="Times New Roman"/>
-          <w:sz w:val="24"/>
-          <w:szCs w:val="24"/>
-        </w:rPr>
-        <w:t xml:space="preserve"> for personal testimony transforms a traumatic event experienced by a single person or family into a profound social issue that impacts more people than the government and other institutions would like to </w:t>
+        <w:t xml:space="preserve">In the previous account of the bank occupation, I introduced a technique of creating the conditions for the viral spread of information that moves across different platforms and channels of communications. Slogans, memes, mission statements, and photo-documentation of actions taking place within physical locations have other presences and currencies in other sites and to different audiences. The practice of hearing, recording, and creating audibilities for personal testimony transforms a traumatic event experienced by a single person or family into a profound social issue that impacts more people than the government and other institutions would like to </w:t>
       </w:r>
       <w:r>
         <w:rPr>
@@ -2717,32 +1393,14 @@
       </w:r>
     </w:p>
     <w:p>
-      <w:proofErr w:type="gramStart"/>
       <w:r>
         <w:t>![</w:t>
       </w:r>
-      <w:proofErr w:type="gramEnd"/>
       <w:r>
         <w:t>3.</w:t>
       </w:r>
       <w:r>
-        <w:t xml:space="preserve"> Image from The </w:t>
-      </w:r>
-      <w:proofErr w:type="spellStart"/>
-      <w:r>
-        <w:t>Obra</w:t>
-      </w:r>
-      <w:proofErr w:type="spellEnd"/>
-      <w:r>
-        <w:t xml:space="preserve"> Social Manual. Collective Recuperations. Translated by Michelle Teran. Original Spanish version by the PAH. Journal of Aesthetics &amp; Protest, 2016, pg. 10</w:t>
-      </w:r>
-      <w:proofErr w:type="gramStart"/>
-      <w:r>
-        <w:t>.](</w:t>
-      </w:r>
-      <w:proofErr w:type="gramEnd"/>
-      <w:r>
-        <w:t>images/8_MichelleTeran/3_DSC_0142.jpg)</w:t>
+        <w:t xml:space="preserve"> Image from The Obra Social Manual. Collective Recuperations. Translated by Michelle Teran. Original Spanish version by the PAH. Journal of Aesthetics &amp; Protest, 2016, pg. 10.](images/8_MichelleTeran/3_DSC_0142.jpg)</w:t>
       </w:r>
     </w:p>
     <w:p>
@@ -2763,29 +1421,8 @@
           <w:sz w:val="24"/>
           <w:szCs w:val="24"/>
         </w:rPr>
-        <w:t xml:space="preserve">I want to return to the </w:t>
-      </w:r>
-      <w:proofErr w:type="spellStart"/>
-      <w:r>
-        <w:rPr>
-          <w:rStyle w:val="None"/>
-          <w:rFonts w:ascii="Times New Roman" w:hAnsi="Times New Roman"/>
-          <w:sz w:val="24"/>
-          <w:szCs w:val="24"/>
-        </w:rPr>
-        <w:t>Obra</w:t>
-      </w:r>
-      <w:proofErr w:type="spellEnd"/>
-      <w:r>
-        <w:rPr>
-          <w:rStyle w:val="None"/>
-          <w:rFonts w:ascii="Times New Roman" w:hAnsi="Times New Roman"/>
-          <w:sz w:val="24"/>
-          <w:szCs w:val="24"/>
-        </w:rPr>
-        <w:t xml:space="preserve"> Social campaign to offer one representative case of publishing in action. The </w:t>
-      </w:r>
-      <w:proofErr w:type="spellStart"/>
+        <w:t xml:space="preserve">I want to return to the Obra Social campaign to offer one representative case of publishing in action. The </w:t>
+      </w:r>
       <w:r>
         <w:rPr>
           <w:rStyle w:val="None"/>
@@ -2795,68 +1432,16 @@
           <w:sz w:val="24"/>
           <w:szCs w:val="24"/>
         </w:rPr>
-        <w:t>Obra</w:t>
-      </w:r>
-      <w:proofErr w:type="spellEnd"/>
-      <w:r>
-        <w:rPr>
-          <w:rStyle w:val="None"/>
-          <w:rFonts w:ascii="Times New Roman" w:hAnsi="Times New Roman"/>
-          <w:i/>
-          <w:iCs/>
-          <w:sz w:val="24"/>
-          <w:szCs w:val="24"/>
-        </w:rPr>
-        <w:t xml:space="preserve"> Social Manual</w:t>
-      </w:r>
-      <w:r>
-        <w:rPr>
-          <w:rStyle w:val="None"/>
-          <w:rFonts w:ascii="Times New Roman" w:hAnsi="Times New Roman"/>
-          <w:sz w:val="24"/>
-          <w:szCs w:val="24"/>
-        </w:rPr>
-        <w:t xml:space="preserve">, developed by the PAH, is a </w:t>
-      </w:r>
-      <w:proofErr w:type="gramStart"/>
-      <w:r>
-        <w:rPr>
-          <w:rStyle w:val="None"/>
-          <w:rFonts w:ascii="Times New Roman" w:hAnsi="Times New Roman"/>
-          <w:sz w:val="24"/>
-          <w:szCs w:val="24"/>
-        </w:rPr>
-        <w:t>twenty-five page</w:t>
-      </w:r>
-      <w:proofErr w:type="gramEnd"/>
-      <w:r>
-        <w:rPr>
-          <w:rStyle w:val="None"/>
-          <w:rFonts w:ascii="Times New Roman" w:hAnsi="Times New Roman"/>
-          <w:sz w:val="24"/>
-          <w:szCs w:val="24"/>
-        </w:rPr>
-        <w:t xml:space="preserve"> manual of civil disobedience on the tactics of recuperating houses, a direct action how-to. It offers a step-by-step guide for reinstating the social use of empty housing owned by banks. It provides political bases for the project, outlines legal tactics, criteria for access, organizational strategies, and plans for building up solidarity and alliances; </w:t>
-      </w:r>
-      <w:proofErr w:type="spellStart"/>
-      <w:r>
-        <w:rPr>
-          <w:rStyle w:val="None"/>
-          <w:rFonts w:ascii="Times New Roman" w:hAnsi="Times New Roman"/>
-          <w:sz w:val="24"/>
-          <w:szCs w:val="24"/>
-        </w:rPr>
-        <w:t>psychogeographic</w:t>
-      </w:r>
-      <w:proofErr w:type="spellEnd"/>
-      <w:r>
-        <w:rPr>
-          <w:rStyle w:val="None"/>
-          <w:rFonts w:ascii="Times New Roman" w:hAnsi="Times New Roman"/>
-          <w:sz w:val="24"/>
-          <w:szCs w:val="24"/>
-        </w:rPr>
-        <w:t xml:space="preserve"> methods strategies for visual signage and visibility techniques. Additional resources and supplementary knowledge from squatting manuals provide other references for technical knowledge on how to set up basic amenities, such as electricity and water (PAH). The manual appeared in the early phases of the campaign (2013) when it was more of a speculative exercise than an established, wide-spread practice. The </w:t>
+        <w:t>Obra Social Manual</w:t>
+      </w:r>
+      <w:r>
+        <w:rPr>
+          <w:rStyle w:val="None"/>
+          <w:rFonts w:ascii="Times New Roman" w:hAnsi="Times New Roman"/>
+          <w:sz w:val="24"/>
+          <w:szCs w:val="24"/>
+        </w:rPr>
+        <w:t xml:space="preserve">, developed by the PAH, is a twenty-five page manual of civil disobedience on the tactics of recuperating houses, a direct action how-to. It offers a step-by-step guide for reinstating the social use of empty housing owned by banks. It provides political bases for the project, outlines legal tactics, criteria for access, organizational strategies, and plans for building up solidarity and alliances; psychogeographic methods strategies for visual signage and visibility techniques. Additional resources and supplementary knowledge from squatting manuals provide other references for technical knowledge on how to set up basic amenities, such as electricity and water (PAH). The manual appeared in the early phases of the campaign (2013) when it was more of a speculative exercise than an established, wide-spread practice. The </w:t>
       </w:r>
       <w:r>
         <w:rPr>
@@ -2887,107 +1472,7 @@
           <w:sz w:val="24"/>
           <w:szCs w:val="24"/>
         </w:rPr>
-        <w:t xml:space="preserve">Almost since its inception, The PAH has made use of image professionals interested in building influential connections between art and social action. The group </w:t>
-      </w:r>
-      <w:proofErr w:type="spellStart"/>
-      <w:r>
-        <w:rPr>
-          <w:rStyle w:val="None"/>
-          <w:rFonts w:ascii="Times New Roman" w:hAnsi="Times New Roman"/>
-          <w:sz w:val="24"/>
-          <w:szCs w:val="24"/>
-        </w:rPr>
-        <w:t>Enmedio</w:t>
-      </w:r>
-      <w:proofErr w:type="spellEnd"/>
-      <w:r>
-        <w:rPr>
-          <w:rStyle w:val="None"/>
-          <w:rFonts w:ascii="Times New Roman" w:hAnsi="Times New Roman"/>
-          <w:sz w:val="24"/>
-          <w:szCs w:val="24"/>
-        </w:rPr>
-        <w:t xml:space="preserve">, a collective of designers, photographers, filmmakers, and artists, frequently collaborates with the PAH and helps devise some of their (more spectacular) visual and performative action campaigns. The impetus for working with the PAH is their belief in images and image-making, and the transformative power of storytelling for social justice and social action. One of the enduring activities by </w:t>
-      </w:r>
-      <w:proofErr w:type="spellStart"/>
-      <w:r>
-        <w:rPr>
-          <w:rStyle w:val="None"/>
-          <w:rFonts w:ascii="Times New Roman" w:hAnsi="Times New Roman"/>
-          <w:sz w:val="24"/>
-          <w:szCs w:val="24"/>
-        </w:rPr>
-        <w:t>Enmedio</w:t>
-      </w:r>
-      <w:proofErr w:type="spellEnd"/>
-      <w:r>
-        <w:rPr>
-          <w:rStyle w:val="None"/>
-          <w:rFonts w:ascii="Times New Roman" w:hAnsi="Times New Roman"/>
-          <w:sz w:val="24"/>
-          <w:szCs w:val="24"/>
-        </w:rPr>
-        <w:t xml:space="preserve"> is a series of TAF! (Photo Action) Workshops that explore documentary photography as a medium for political work, and its relation between art and activism. They apply their skills to develop creative amplification strategies, bringing personal testimony to the public domain. In an ongoing campaign ‘No </w:t>
-      </w:r>
-      <w:proofErr w:type="spellStart"/>
-      <w:r>
-        <w:rPr>
-          <w:rStyle w:val="None"/>
-          <w:rFonts w:ascii="Times New Roman" w:hAnsi="Times New Roman"/>
-          <w:sz w:val="24"/>
-          <w:szCs w:val="24"/>
-        </w:rPr>
-        <w:t>Somos</w:t>
-      </w:r>
-      <w:proofErr w:type="spellEnd"/>
-      <w:r>
-        <w:rPr>
-          <w:rStyle w:val="None"/>
-          <w:rFonts w:ascii="Times New Roman" w:hAnsi="Times New Roman"/>
-          <w:sz w:val="24"/>
-          <w:szCs w:val="24"/>
-        </w:rPr>
-        <w:t xml:space="preserve"> </w:t>
-      </w:r>
-      <w:proofErr w:type="spellStart"/>
-      <w:r>
-        <w:rPr>
-          <w:rStyle w:val="None"/>
-          <w:rFonts w:ascii="Times New Roman" w:hAnsi="Times New Roman"/>
-          <w:sz w:val="24"/>
-          <w:szCs w:val="24"/>
-        </w:rPr>
-        <w:t>Números</w:t>
-      </w:r>
-      <w:proofErr w:type="spellEnd"/>
-      <w:r>
-        <w:rPr>
-          <w:rStyle w:val="None"/>
-          <w:rFonts w:ascii="Times New Roman" w:hAnsi="Times New Roman"/>
-          <w:sz w:val="24"/>
-          <w:szCs w:val="24"/>
-        </w:rPr>
-        <w:t xml:space="preserve">’ [we are not numbers] the PAH works with </w:t>
-      </w:r>
-      <w:proofErr w:type="spellStart"/>
-      <w:r>
-        <w:rPr>
-          <w:rStyle w:val="None"/>
-          <w:rFonts w:ascii="Times New Roman" w:hAnsi="Times New Roman"/>
-          <w:sz w:val="24"/>
-          <w:szCs w:val="24"/>
-        </w:rPr>
-        <w:t>Enmedio</w:t>
-      </w:r>
-      <w:proofErr w:type="spellEnd"/>
-      <w:r>
-        <w:rPr>
-          <w:rStyle w:val="None"/>
-          <w:rFonts w:ascii="Times New Roman" w:hAnsi="Times New Roman"/>
-          <w:sz w:val="24"/>
-          <w:szCs w:val="24"/>
-        </w:rPr>
-        <w:t xml:space="preserve"> to focus its lens on the bank of Caixa Catalunya. Within the TAF! Workshop, participants lend themselves as subjects for portraits for a postcard series.</w:t>
+        <w:t>Almost since its inception, The PAH has made use of image professionals interested in building influential connections between art and social action. The group Enmedio, a collective of designers, photographers, filmmakers, and artists, frequently collaborates with the PAH and helps devise some of their (more spectacular) visual and performative action campaigns. The impetus for working with the PAH is their belief in images and image-making, and the transformative power of storytelling for social justice and social action. One of the enduring activities by Enmedio is a series of TAF! (Photo Action) Workshops that explore documentary photography as a medium for political work, and its relation between art and activism. They apply their skills to develop creative amplification strategies, bringing personal testimony to the public domain. In an ongoing campaign ‘No Somos Números’ [we are not numbers] the PAH works with Enmedio to focus its lens on the bank of Caixa Catalunya. Within the TAF! Workshop, participants lend themselves as subjects for portraits for a postcard series.</w:t>
       </w:r>
     </w:p>
     <w:p>
@@ -3007,27 +1492,7 @@
           <w:sz w:val="24"/>
           <w:szCs w:val="24"/>
         </w:rPr>
-        <w:t xml:space="preserve">On January 10, 2019, </w:t>
-      </w:r>
-      <w:proofErr w:type="spellStart"/>
-      <w:r>
-        <w:rPr>
-          <w:rStyle w:val="None"/>
-          <w:rFonts w:ascii="Times New Roman" w:hAnsi="Times New Roman"/>
-          <w:sz w:val="24"/>
-          <w:szCs w:val="24"/>
-        </w:rPr>
-        <w:t>Enmedio</w:t>
-      </w:r>
-      <w:proofErr w:type="spellEnd"/>
-      <w:r>
-        <w:rPr>
-          <w:rStyle w:val="None"/>
-          <w:rFonts w:ascii="Times New Roman" w:hAnsi="Times New Roman"/>
-          <w:sz w:val="24"/>
-          <w:szCs w:val="24"/>
-        </w:rPr>
-        <w:t xml:space="preserve"> and PAH implemented some of the images and postcards produced from the workshop for a public action staged in front of the door of the central office of Caixa Catalunya in Barcelona. Using the postcards produced from the workshop, the collective invited the crowd of hundreds of people gathered in front of the building to fill out personal messages dedicated to Caixa Catalunya. Some wrote accounts of their housing difficulties on the back of the postcards. Others offered simple, to-the-point statements: ‘Thieves’, ‘You are taking our lives’, ‘One day you will be judged.’ In under an hour, most of the postcards had been filled out. The group taped the postcards around the main door of the bank. Additionally, they attached a few large posters of people currently enduring housing problems with the bank in question on </w:t>
+        <w:t xml:space="preserve">On January 10, 2019, Enmedio and PAH implemented some of the images and postcards produced from the workshop for a public action staged in front of the door of the central office of Caixa Catalunya in Barcelona. Using the postcards produced from the workshop, the collective invited the crowd of hundreds of people gathered in front of the building to fill out personal messages dedicated to Caixa Catalunya. Some wrote accounts of their housing difficulties on the back of the postcards. Others offered simple, to-the-point statements: ‘Thieves’, ‘You are taking our lives’, ‘One day you will be judged.’ In under an hour, most of the postcards had been filled out. The group taped the postcards around the main door of the bank. Additionally, they attached a few large posters of people currently enduring housing problems with the bank in question on </w:t>
       </w:r>
       <w:r>
         <w:rPr>
@@ -3051,64 +1516,14 @@
       </w:r>
     </w:p>
     <w:p>
-      <w:proofErr w:type="gramStart"/>
       <w:r>
         <w:t>![</w:t>
       </w:r>
-      <w:proofErr w:type="gramEnd"/>
       <w:r>
         <w:t>4.</w:t>
       </w:r>
       <w:r>
-        <w:t xml:space="preserve"> No </w:t>
-      </w:r>
-      <w:proofErr w:type="spellStart"/>
-      <w:r>
-        <w:t>Somos</w:t>
-      </w:r>
-      <w:proofErr w:type="spellEnd"/>
-      <w:r>
-        <w:t xml:space="preserve"> </w:t>
-      </w:r>
-      <w:proofErr w:type="spellStart"/>
-      <w:r>
-        <w:t>Números</w:t>
-      </w:r>
-      <w:proofErr w:type="spellEnd"/>
-      <w:r>
-        <w:t xml:space="preserve">. </w:t>
-      </w:r>
-      <w:proofErr w:type="spellStart"/>
-      <w:r>
-        <w:t>ction</w:t>
-      </w:r>
-      <w:proofErr w:type="spellEnd"/>
-      <w:r>
-        <w:t xml:space="preserve"> by </w:t>
-      </w:r>
-      <w:proofErr w:type="spellStart"/>
-      <w:r>
-        <w:t>Enmedio</w:t>
-      </w:r>
-      <w:proofErr w:type="spellEnd"/>
-      <w:r>
-        <w:t xml:space="preserve">. 11 January 2013. Photo by: Oriana </w:t>
-      </w:r>
-      <w:proofErr w:type="spellStart"/>
-      <w:r>
-        <w:t>Eliçabe</w:t>
-      </w:r>
-      <w:proofErr w:type="spellEnd"/>
-      <w:r>
-        <w:t>, Fotomovimiento.org y Consuelo Bautista</w:t>
-      </w:r>
-      <w:proofErr w:type="gramStart"/>
-      <w:r>
-        <w:t>.](</w:t>
-      </w:r>
-      <w:proofErr w:type="gramEnd"/>
-      <w:r>
-        <w:t>images/8_MichelleTeran/4_accion_TAF_PAH-CX20130110_04.jpg)</w:t>
+        <w:t xml:space="preserve"> No Somos Números. ction by Enmedio. 11 January 2013. Photo by: Oriana Eliçabe, Fotomovimiento.org y Consuelo Bautista.](images/8_MichelleTeran/4_accion_TAF_PAH-CX20130110_04.jpg)</w:t>
       </w:r>
     </w:p>
     <w:p>
@@ -3129,47 +1544,7 @@
           <w:sz w:val="24"/>
           <w:szCs w:val="24"/>
         </w:rPr>
-        <w:t xml:space="preserve">Publishing and making things public </w:t>
-      </w:r>
-      <w:proofErr w:type="gramStart"/>
-      <w:r>
-        <w:rPr>
-          <w:rStyle w:val="None"/>
-          <w:rFonts w:ascii="Times New Roman" w:hAnsi="Times New Roman"/>
-          <w:sz w:val="24"/>
-          <w:szCs w:val="24"/>
-        </w:rPr>
-        <w:t>is</w:t>
-      </w:r>
-      <w:proofErr w:type="gramEnd"/>
-      <w:r>
-        <w:rPr>
-          <w:rStyle w:val="None"/>
-          <w:rFonts w:ascii="Times New Roman" w:hAnsi="Times New Roman"/>
-          <w:sz w:val="24"/>
-          <w:szCs w:val="24"/>
-        </w:rPr>
-        <w:t xml:space="preserve"> a political act. Publishing is a tool for thinking, following and reflecting: creating </w:t>
-      </w:r>
-      <w:proofErr w:type="spellStart"/>
-      <w:r>
-        <w:rPr>
-          <w:rStyle w:val="None"/>
-          <w:rFonts w:ascii="Times New Roman" w:hAnsi="Times New Roman"/>
-          <w:sz w:val="24"/>
-          <w:szCs w:val="24"/>
-        </w:rPr>
-        <w:t>audibilities</w:t>
-      </w:r>
-      <w:proofErr w:type="spellEnd"/>
-      <w:r>
-        <w:rPr>
-          <w:rStyle w:val="None"/>
-          <w:rFonts w:ascii="Times New Roman" w:hAnsi="Times New Roman"/>
-          <w:sz w:val="24"/>
-          <w:szCs w:val="24"/>
-        </w:rPr>
-        <w:t>. A public announcement issued in front of a soon-to-be occupied building, a manifesto, press release, how-to manual, slogan, meme, poem, song, chant, list of names, map, logo, personal testimonial or banner: together they act as tools for generating traces, public records of transformative practices put into action. They trace out a history of reclaiming efforts: to reclaim agency, to reclaim narrative, dignity and (for the housing movement) to reclaim homes that were lost. They amplify the troubles, create a paper trail, point the spotlight at the guilty, and document crimes against humanity. They bring in multiple authors and perspectives, use a range of methods, approaches, and narrations. There is a value of preserving, publishing, disseminating, and re-working knowledge, built up in common. Bringing in the ecology of making a ‘public record’ of actions and processes, the politics in documentation takes into consideration the production methods, economy, authorship, and to which ‘public’ or knowledge circuits it aims to reach.</w:t>
+        <w:t>Publishing and making things public is a political act. Publishing is a tool for thinking, following and reflecting: creating audibilities. A public announcement issued in front of a soon-to-be occupied building, a manifesto, press release, how-to manual, slogan, meme, poem, song, chant, list of names, map, logo, personal testimonial or banner: together they act as tools for generating traces, public records of transformative practices put into action. They trace out a history of reclaiming efforts: to reclaim agency, to reclaim narrative, dignity and (for the housing movement) to reclaim homes that were lost. They amplify the troubles, create a paper trail, point the spotlight at the guilty, and document crimes against humanity. They bring in multiple authors and perspectives, use a range of methods, approaches, and narrations. There is a value of preserving, publishing, disseminating, and re-working knowledge, built up in common. Bringing in the ecology of making a ‘public record’ of actions and processes, the politics in documentation takes into consideration the production methods, economy, authorship, and to which ‘public’ or knowledge circuits it aims to reach.</w:t>
       </w:r>
       <w:r>
         <w:rPr>
@@ -3215,39 +1590,7 @@
         <w:br/>
       </w:r>
       <w:r>
-        <w:t xml:space="preserve">The workshop was developed for the </w:t>
-      </w:r>
-      <w:proofErr w:type="spellStart"/>
-      <w:r>
-        <w:t>Neighbourhood</w:t>
-      </w:r>
-      <w:proofErr w:type="spellEnd"/>
-      <w:r>
-        <w:t xml:space="preserve"> Academy 2016 program, which focused on forms of collective learning. Located in the </w:t>
-      </w:r>
-      <w:proofErr w:type="spellStart"/>
-      <w:r>
-        <w:t>Prinzessinnengarten</w:t>
-      </w:r>
-      <w:proofErr w:type="spellEnd"/>
-      <w:r>
-        <w:t xml:space="preserve">—an urban garden located in Kreuzberg—the </w:t>
-      </w:r>
-      <w:proofErr w:type="spellStart"/>
-      <w:r>
-        <w:t>Neighbourhood</w:t>
-      </w:r>
-      <w:proofErr w:type="spellEnd"/>
-      <w:r>
-        <w:t xml:space="preserve"> Academy is a self-organized, community, and future-oriented education facility. The protest banners used by each of the participating groups were hung around the facade of ‘Die </w:t>
-      </w:r>
-      <w:proofErr w:type="spellStart"/>
-      <w:r>
-        <w:t>Laube</w:t>
-      </w:r>
-      <w:proofErr w:type="spellEnd"/>
-      <w:r>
-        <w:t>’ and launched the event, designating it a space for collective learning.</w:t>
+        <w:t>The workshop was developed for the Neighbourhood Academy 2016 program, which focused on forms of collective learning. Located in the Prinzessinnengarten—an urban garden located in Kreuzberg—the Neighbourhood Academy is a self-organized, community, and future-oriented education facility. The protest banners used by each of the participating groups were hung around the facade of ‘Die Laube’ and launched the event, designating it a space for collective learning.</w:t>
       </w:r>
     </w:p>
     <w:p>
@@ -3257,7 +1600,6 @@
           <w:rFonts w:eastAsia="Arial Unicode MS"/>
         </w:rPr>
       </w:pPr>
-      <w:proofErr w:type="gramStart"/>
       <w:r>
         <w:rPr>
           <w:rFonts w:ascii="Consolas" w:eastAsia="Consolas" w:hAnsi="Consolas" w:cs="Consolas"/>
@@ -3267,7 +1609,6 @@
         </w:rPr>
         <w:t>![</w:t>
       </w:r>
-      <w:proofErr w:type="gramEnd"/>
       <w:r>
         <w:rPr>
           <w:rFonts w:ascii="Consolas" w:eastAsia="Consolas" w:hAnsi="Consolas" w:cs="Consolas"/>
@@ -3302,21 +1643,12 @@
         </w:rPr>
         <w:t>C</w:t>
       </w:r>
-      <w:proofErr w:type="spellStart"/>
       <w:r>
         <w:rPr>
           <w:rFonts w:eastAsia="Arial Unicode MS" w:cs="Arial Unicode MS"/>
           <w:lang w:val="fr-FR"/>
         </w:rPr>
-        <w:t>onclusion</w:t>
-      </w:r>
-      <w:proofErr w:type="spellEnd"/>
-      <w:r>
-        <w:rPr>
-          <w:rFonts w:eastAsia="Arial Unicode MS" w:cs="Arial Unicode MS"/>
-          <w:lang w:val="fr-FR"/>
-        </w:rPr>
-        <w:t xml:space="preserve"> </w:t>
+        <w:t xml:space="preserve">onclusion </w:t>
       </w:r>
     </w:p>
     <w:p>
@@ -3337,47 +1669,7 @@
           <w:sz w:val="24"/>
           <w:szCs w:val="24"/>
         </w:rPr>
-        <w:t xml:space="preserve">The practices instituted by the PAH are valuable methods for assembling publicly voiced narratives, bringing individuals together in a collective struggle. It is no small feat what the PAH have managed to achieve. What began as a small, marginal experiment in Barcelona turned into a widespread movement where housing became a mainstream issue that was spoken about on all levels of society. Their achievements influenced the formations of new political platforms, like the progressive </w:t>
-      </w:r>
-      <w:proofErr w:type="spellStart"/>
-      <w:r>
-        <w:rPr>
-          <w:rStyle w:val="None"/>
-          <w:rFonts w:ascii="Times New Roman" w:hAnsi="Times New Roman"/>
-          <w:sz w:val="24"/>
-          <w:szCs w:val="24"/>
-        </w:rPr>
-        <w:t>municipalist</w:t>
-      </w:r>
-      <w:proofErr w:type="spellEnd"/>
-      <w:r>
-        <w:rPr>
-          <w:rStyle w:val="None"/>
-          <w:rFonts w:ascii="Times New Roman" w:hAnsi="Times New Roman"/>
-          <w:sz w:val="24"/>
-          <w:szCs w:val="24"/>
-        </w:rPr>
-        <w:t xml:space="preserve"> forms of governance in major cities throughout the country. Ada </w:t>
-      </w:r>
-      <w:proofErr w:type="spellStart"/>
-      <w:r>
-        <w:rPr>
-          <w:rStyle w:val="None"/>
-          <w:rFonts w:ascii="Times New Roman" w:hAnsi="Times New Roman"/>
-          <w:sz w:val="24"/>
-          <w:szCs w:val="24"/>
-        </w:rPr>
-        <w:t>Colau</w:t>
-      </w:r>
-      <w:proofErr w:type="spellEnd"/>
-      <w:r>
-        <w:rPr>
-          <w:rStyle w:val="None"/>
-          <w:rFonts w:ascii="Times New Roman" w:hAnsi="Times New Roman"/>
-          <w:sz w:val="24"/>
-          <w:szCs w:val="24"/>
-        </w:rPr>
-        <w:t>, one of the founders of the PAH, is currently running her second term as mayor of Barcelona. It also gave many people the strength to take back control of their lives and to cultivate a critical and ethical practice of care towards others.</w:t>
+        <w:t>The practices instituted by the PAH are valuable methods for assembling publicly voiced narratives, bringing individuals together in a collective struggle. It is no small feat what the PAH have managed to achieve. What began as a small, marginal experiment in Barcelona turned into a widespread movement where housing became a mainstream issue that was spoken about on all levels of society. Their achievements influenced the formations of new political platforms, like the progressive municipalist forms of governance in major cities throughout the country. Ada Colau, one of the founders of the PAH, is currently running her second term as mayor of Barcelona. It also gave many people the strength to take back control of their lives and to cultivate a critical and ethical practice of care towards others.</w:t>
       </w:r>
     </w:p>
     <w:p>
@@ -3472,27 +1764,7 @@
           <w:sz w:val="24"/>
           <w:szCs w:val="24"/>
         </w:rPr>
-        <w:t>(</w:t>
-      </w:r>
-      <w:proofErr w:type="spellStart"/>
-      <w:r>
-        <w:rPr>
-          <w:rStyle w:val="None"/>
-          <w:rFonts w:ascii="Times New Roman" w:hAnsi="Times New Roman"/>
-          <w:sz w:val="24"/>
-          <w:szCs w:val="24"/>
-        </w:rPr>
-        <w:t>Trogal</w:t>
-      </w:r>
-      <w:proofErr w:type="spellEnd"/>
-      <w:r>
-        <w:rPr>
-          <w:rStyle w:val="None"/>
-          <w:rFonts w:ascii="Times New Roman" w:hAnsi="Times New Roman"/>
-          <w:sz w:val="24"/>
-          <w:szCs w:val="24"/>
-        </w:rPr>
-        <w:t xml:space="preserve"> 239–52). It considers how processes develop, how they are manifested, archived, and distributed. Social pedagogy is a practice of immanent unfolding; collective, socially-engaged and open to dynamic shifts and adaptations with experience. It considers which bodies are representative in a space, and how does a space impact the bodies present. It is a situated, embodied form of knowledge production, building networks of alliances around socio-political aims and for projecting alternatives. Approaches to skill sharing and co-creating knowledge encompass an integral part of what is considered as social practice in the cultural realm. Together you learn what you need to learn, because it is important to learn what you need to learn at that moment. </w:t>
+        <w:t xml:space="preserve">(Trogal 239–52). It considers how processes develop, how they are manifested, archived, and distributed. Social pedagogy is a practice of immanent unfolding; collective, socially-engaged and open to dynamic shifts and adaptations with experience. It considers which bodies are representative in a space, and how does a space impact the bodies present. It is a situated, embodied form of knowledge production, building networks of alliances around socio-political aims and for projecting alternatives. Approaches to skill sharing and co-creating knowledge encompass an integral part of what is considered as social practice in the cultural realm. Together you learn what you need to learn, because it is important to learn what you need to learn at that moment. </w:t>
       </w:r>
     </w:p>
     <w:p>
@@ -3584,27 +1856,7 @@
           <w:sz w:val="24"/>
           <w:szCs w:val="24"/>
         </w:rPr>
-        <w:t>How can academic institutions maintain their relevance within a present-day climate that requires more urgent, immediate and informal forms of education and organizing? How can we, as researchers and educators, start to address both the needs for more responsive, ‘response-able’ (Haraway) and ‘attuned’ (</w:t>
-      </w:r>
-      <w:proofErr w:type="spellStart"/>
-      <w:r>
-        <w:rPr>
-          <w:rStyle w:val="None"/>
-          <w:rFonts w:ascii="Times New Roman" w:hAnsi="Times New Roman"/>
-          <w:sz w:val="24"/>
-          <w:szCs w:val="24"/>
-        </w:rPr>
-        <w:t>Tronto</w:t>
-      </w:r>
-      <w:proofErr w:type="spellEnd"/>
-      <w:r>
-        <w:rPr>
-          <w:rStyle w:val="None"/>
-          <w:rFonts w:ascii="Times New Roman" w:hAnsi="Times New Roman"/>
-          <w:sz w:val="24"/>
-          <w:szCs w:val="24"/>
-        </w:rPr>
-        <w:t>) forms of learning, that evoke competencies of deep listening, (Bloom) sensing, observing, responding, collaborating and sharing?</w:t>
+        <w:t>How can academic institutions maintain their relevance within a present-day climate that requires more urgent, immediate and informal forms of education and organizing? How can we, as researchers and educators, start to address both the needs for more responsive, ‘response-able’ (Haraway) and ‘attuned’ (Tronto) forms of learning, that evoke competencies of deep listening, (Bloom) sensing, observing, responding, collaborating and sharing?</w:t>
       </w:r>
     </w:p>
     <w:p>
@@ -3661,31 +1913,7 @@
           <w:u w:color="191919"/>
         </w:rPr>
         <w:lastRenderedPageBreak/>
-        <w:t xml:space="preserve">The </w:t>
-      </w:r>
-      <w:proofErr w:type="spellStart"/>
-      <w:r>
-        <w:rPr>
-          <w:rStyle w:val="None"/>
-          <w:rFonts w:ascii="Times New Roman" w:hAnsi="Times New Roman"/>
-          <w:color w:val="191919"/>
-          <w:sz w:val="24"/>
-          <w:szCs w:val="24"/>
-          <w:u w:color="191919"/>
-        </w:rPr>
-        <w:t>organisational</w:t>
-      </w:r>
-      <w:proofErr w:type="spellEnd"/>
-      <w:r>
-        <w:rPr>
-          <w:rStyle w:val="None"/>
-          <w:rFonts w:ascii="Times New Roman" w:hAnsi="Times New Roman"/>
-          <w:color w:val="191919"/>
-          <w:sz w:val="24"/>
-          <w:szCs w:val="24"/>
-          <w:u w:color="191919"/>
-        </w:rPr>
-        <w:t xml:space="preserve"> structures ingrained in non-institutional learning spaces and political practices</w:t>
+        <w:t>The organisational structures ingrained in non-institutional learning spaces and political practices</w:t>
       </w:r>
       <w:r>
         <w:rPr>
@@ -3957,65 +2185,14 @@
           <w:u w:color="333333"/>
         </w:rPr>
       </w:pPr>
-      <w:proofErr w:type="spellStart"/>
-      <w:r>
-        <w:rPr>
-          <w:rStyle w:val="None"/>
-          <w:rFonts w:ascii="Times New Roman" w:hAnsi="Times New Roman"/>
-          <w:sz w:val="24"/>
-          <w:szCs w:val="24"/>
-        </w:rPr>
-        <w:t>Colau</w:t>
-      </w:r>
-      <w:proofErr w:type="spellEnd"/>
-      <w:r>
-        <w:rPr>
-          <w:rStyle w:val="None"/>
-          <w:rFonts w:ascii="Times New Roman" w:hAnsi="Times New Roman"/>
-          <w:sz w:val="24"/>
-          <w:szCs w:val="24"/>
-        </w:rPr>
-        <w:t xml:space="preserve">, Ada, and </w:t>
-      </w:r>
-      <w:proofErr w:type="spellStart"/>
-      <w:r>
-        <w:rPr>
-          <w:rStyle w:val="None"/>
-          <w:rFonts w:ascii="Times New Roman" w:hAnsi="Times New Roman"/>
-          <w:sz w:val="24"/>
-          <w:szCs w:val="24"/>
-        </w:rPr>
-        <w:t>Alemany</w:t>
-      </w:r>
-      <w:proofErr w:type="spellEnd"/>
-      <w:r>
-        <w:rPr>
-          <w:rStyle w:val="None"/>
-          <w:rFonts w:ascii="Times New Roman" w:hAnsi="Times New Roman"/>
-          <w:sz w:val="24"/>
-          <w:szCs w:val="24"/>
-        </w:rPr>
-        <w:t xml:space="preserve">, </w:t>
-      </w:r>
-      <w:proofErr w:type="spellStart"/>
-      <w:r>
-        <w:rPr>
-          <w:rStyle w:val="None"/>
-          <w:rFonts w:ascii="Times New Roman" w:hAnsi="Times New Roman"/>
-          <w:sz w:val="24"/>
-          <w:szCs w:val="24"/>
-        </w:rPr>
-        <w:t>Adriá</w:t>
-      </w:r>
-      <w:proofErr w:type="spellEnd"/>
-      <w:r>
-        <w:rPr>
-          <w:rStyle w:val="None"/>
-          <w:rFonts w:ascii="Times New Roman" w:hAnsi="Times New Roman"/>
-          <w:sz w:val="24"/>
-          <w:szCs w:val="24"/>
-        </w:rPr>
-        <w:t xml:space="preserve">. ‘Mortgaged Lives’. Translated by Michelle Teran. </w:t>
+      <w:r>
+        <w:rPr>
+          <w:rStyle w:val="None"/>
+          <w:rFonts w:ascii="Times New Roman" w:hAnsi="Times New Roman"/>
+          <w:sz w:val="24"/>
+          <w:szCs w:val="24"/>
+        </w:rPr>
+        <w:t xml:space="preserve">Colau, Ada, and Alemany, Adriá. ‘Mortgaged Lives’. Translated by Michelle Teran. </w:t>
       </w:r>
       <w:r>
         <w:rPr>
@@ -4144,57 +2321,42 @@
           <w:szCs w:val="24"/>
           <w:u w:color="333333"/>
         </w:rPr>
-        <w:t xml:space="preserve">Staying with the Trouble: Making Kin in the </w:t>
-      </w:r>
-      <w:proofErr w:type="spellStart"/>
+        <w:t>Staying with the Trouble: Making Kin in the Chthulucene</w:t>
+      </w:r>
+      <w:r>
+        <w:rPr>
+          <w:rStyle w:val="Hyperlink6"/>
+          <w:rFonts w:eastAsia="Arial Unicode MS"/>
+        </w:rPr>
+        <w:t>. Duke University Press, 2016.</w:t>
+      </w:r>
+    </w:p>
+    <w:p>
+      <w:pPr>
+        <w:pStyle w:val="Normal1"/>
+        <w:spacing w:after="180" w:line="480" w:lineRule="auto"/>
+        <w:rPr>
+          <w:rStyle w:val="None"/>
+          <w:rFonts w:ascii="Times New Roman" w:eastAsia="Times New Roman" w:hAnsi="Times New Roman" w:cs="Times New Roman"/>
+          <w:sz w:val="24"/>
+          <w:szCs w:val="24"/>
+        </w:rPr>
+      </w:pPr>
+      <w:r>
+        <w:rPr>
+          <w:rStyle w:val="None"/>
+          <w:rFonts w:ascii="Times New Roman" w:hAnsi="Times New Roman"/>
+          <w:sz w:val="24"/>
+          <w:szCs w:val="24"/>
+        </w:rPr>
+        <w:t xml:space="preserve">‘Home’. </w:t>
+      </w:r>
       <w:r>
         <w:rPr>
           <w:rStyle w:val="None"/>
           <w:rFonts w:ascii="Times New Roman" w:hAnsi="Times New Roman"/>
           <w:i/>
           <w:iCs/>
-          <w:color w:val="333333"/>
-          <w:sz w:val="24"/>
-          <w:szCs w:val="24"/>
-          <w:u w:color="333333"/>
-        </w:rPr>
-        <w:t>Chthulucene</w:t>
-      </w:r>
-      <w:proofErr w:type="spellEnd"/>
-      <w:r>
-        <w:rPr>
-          <w:rStyle w:val="Hyperlink6"/>
-          <w:rFonts w:eastAsia="Arial Unicode MS"/>
-        </w:rPr>
-        <w:t>. Duke University Press, 2016.</w:t>
-      </w:r>
-    </w:p>
-    <w:p>
-      <w:pPr>
-        <w:pStyle w:val="Normal1"/>
-        <w:spacing w:after="180" w:line="480" w:lineRule="auto"/>
-        <w:rPr>
-          <w:rStyle w:val="None"/>
-          <w:rFonts w:ascii="Times New Roman" w:eastAsia="Times New Roman" w:hAnsi="Times New Roman" w:cs="Times New Roman"/>
-          <w:sz w:val="24"/>
-          <w:szCs w:val="24"/>
-        </w:rPr>
-      </w:pPr>
-      <w:r>
-        <w:rPr>
-          <w:rStyle w:val="None"/>
-          <w:rFonts w:ascii="Times New Roman" w:hAnsi="Times New Roman"/>
-          <w:sz w:val="24"/>
-          <w:szCs w:val="24"/>
-        </w:rPr>
-        <w:t xml:space="preserve">‘Home’. </w:t>
-      </w:r>
-      <w:r>
-        <w:rPr>
-          <w:rStyle w:val="None"/>
-          <w:rFonts w:ascii="Times New Roman" w:hAnsi="Times New Roman"/>
-          <w:i/>
-          <w:iCs/>
           <w:sz w:val="24"/>
           <w:szCs w:val="24"/>
         </w:rPr>
@@ -4220,8 +2382,6 @@
         <w:t xml:space="preserve">2019, </w:t>
       </w:r>
       <w:hyperlink r:id="rId8" w:history="1">
-        <w:proofErr w:type="spellStart"/>
-        <w:proofErr w:type="gramStart"/>
         <w:r>
           <w:rPr>
             <w:rStyle w:val="Hyperlink7"/>
@@ -4229,18 +2389,7 @@
             <w:color w:val="auto"/>
             <w:u w:val="none"/>
           </w:rPr>
-          <w:t>rebellion.earth</w:t>
-        </w:r>
-        <w:proofErr w:type="spellEnd"/>
-        <w:proofErr w:type="gramEnd"/>
-        <w:r>
-          <w:rPr>
-            <w:rStyle w:val="Hyperlink7"/>
-            <w:rFonts w:eastAsia="Arial Unicode MS"/>
-            <w:color w:val="auto"/>
-            <w:u w:val="none"/>
-          </w:rPr>
-          <w:t>/</w:t>
+          <w:t>rebellion.earth/</w:t>
         </w:r>
       </w:hyperlink>
       <w:r>
@@ -4281,27 +2430,7 @@
           <w:sz w:val="24"/>
           <w:szCs w:val="24"/>
         </w:rPr>
-        <w:t xml:space="preserve">PAH. ‘The </w:t>
-      </w:r>
-      <w:proofErr w:type="spellStart"/>
-      <w:r>
-        <w:rPr>
-          <w:rStyle w:val="None"/>
-          <w:rFonts w:ascii="Times New Roman" w:hAnsi="Times New Roman"/>
-          <w:sz w:val="24"/>
-          <w:szCs w:val="24"/>
-        </w:rPr>
-        <w:t>Obra</w:t>
-      </w:r>
-      <w:proofErr w:type="spellEnd"/>
-      <w:r>
-        <w:rPr>
-          <w:rStyle w:val="None"/>
-          <w:rFonts w:ascii="Times New Roman" w:hAnsi="Times New Roman"/>
-          <w:sz w:val="24"/>
-          <w:szCs w:val="24"/>
-        </w:rPr>
-        <w:t xml:space="preserve"> Social Manual’. Translated by Michelle Teran. Original Spanish version by the PAH. </w:t>
+        <w:t xml:space="preserve">PAH. ‘The Obra Social Manual’. Translated by Michelle Teran. Original Spanish version by the PAH. </w:t>
       </w:r>
       <w:r>
         <w:rPr>
@@ -4337,25 +2466,14 @@
           <w:u w:color="1A1A1A"/>
         </w:rPr>
       </w:pPr>
-      <w:proofErr w:type="spellStart"/>
-      <w:r>
-        <w:rPr>
-          <w:rStyle w:val="None"/>
-          <w:rFonts w:ascii="Times New Roman" w:hAnsi="Times New Roman"/>
-          <w:sz w:val="24"/>
-          <w:szCs w:val="24"/>
-        </w:rPr>
-        <w:t>Perec</w:t>
-      </w:r>
-      <w:proofErr w:type="spellEnd"/>
-      <w:r>
-        <w:rPr>
-          <w:rStyle w:val="None"/>
-          <w:rFonts w:ascii="Times New Roman" w:hAnsi="Times New Roman"/>
-          <w:sz w:val="24"/>
-          <w:szCs w:val="24"/>
-        </w:rPr>
-        <w:t xml:space="preserve">, Georges. </w:t>
+      <w:r>
+        <w:rPr>
+          <w:rStyle w:val="None"/>
+          <w:rFonts w:ascii="Times New Roman" w:hAnsi="Times New Roman"/>
+          <w:sz w:val="24"/>
+          <w:szCs w:val="24"/>
+        </w:rPr>
+        <w:t xml:space="preserve">Perec, Georges. </w:t>
       </w:r>
       <w:r>
         <w:rPr>
@@ -4375,27 +2493,7 @@
           <w:sz w:val="24"/>
           <w:szCs w:val="24"/>
         </w:rPr>
-        <w:t xml:space="preserve">. Boston: D.R. </w:t>
-      </w:r>
-      <w:proofErr w:type="spellStart"/>
-      <w:r>
-        <w:rPr>
-          <w:rStyle w:val="None"/>
-          <w:rFonts w:ascii="Times New Roman" w:hAnsi="Times New Roman"/>
-          <w:sz w:val="24"/>
-          <w:szCs w:val="24"/>
-        </w:rPr>
-        <w:t>Godine</w:t>
-      </w:r>
-      <w:proofErr w:type="spellEnd"/>
-      <w:r>
-        <w:rPr>
-          <w:rStyle w:val="None"/>
-          <w:rFonts w:ascii="Times New Roman" w:hAnsi="Times New Roman"/>
-          <w:sz w:val="24"/>
-          <w:szCs w:val="24"/>
-        </w:rPr>
-        <w:t>, 1987.</w:t>
+        <w:t>. Boston: D.R. Godine, 1987.</w:t>
       </w:r>
     </w:p>
     <w:p>
@@ -4450,25 +2548,14 @@
           <w:szCs w:val="24"/>
         </w:rPr>
       </w:pPr>
-      <w:proofErr w:type="spellStart"/>
-      <w:r>
-        <w:rPr>
-          <w:rStyle w:val="None"/>
-          <w:rFonts w:ascii="Times New Roman" w:hAnsi="Times New Roman"/>
-          <w:sz w:val="24"/>
-          <w:szCs w:val="24"/>
-        </w:rPr>
-        <w:t>Trogal</w:t>
-      </w:r>
-      <w:proofErr w:type="spellEnd"/>
-      <w:r>
-        <w:rPr>
-          <w:rStyle w:val="None"/>
-          <w:rFonts w:ascii="Times New Roman" w:hAnsi="Times New Roman"/>
-          <w:sz w:val="24"/>
-          <w:szCs w:val="24"/>
-        </w:rPr>
-        <w:t>, Kim</w:t>
+      <w:r>
+        <w:rPr>
+          <w:rStyle w:val="None"/>
+          <w:rFonts w:ascii="Times New Roman" w:hAnsi="Times New Roman"/>
+          <w:sz w:val="24"/>
+          <w:szCs w:val="24"/>
+        </w:rPr>
+        <w:t>Trogal, Kim</w:t>
       </w:r>
       <w:r>
         <w:rPr>
@@ -4530,29 +2617,7 @@
           <w:szCs w:val="24"/>
           <w:shd w:val="clear" w:color="auto" w:fill="FFFFFF"/>
         </w:rPr>
-        <w:t xml:space="preserve">. Art Architecture Design Research, </w:t>
-      </w:r>
-      <w:proofErr w:type="spellStart"/>
-      <w:r>
-        <w:rPr>
-          <w:rStyle w:val="None"/>
-          <w:rFonts w:ascii="Times New Roman" w:hAnsi="Times New Roman"/>
-          <w:sz w:val="24"/>
-          <w:szCs w:val="24"/>
-          <w:shd w:val="clear" w:color="auto" w:fill="FFFFFF"/>
-        </w:rPr>
-        <w:t>Spurbuchverlag</w:t>
-      </w:r>
-      <w:proofErr w:type="spellEnd"/>
-      <w:r>
-        <w:rPr>
-          <w:rStyle w:val="None"/>
-          <w:rFonts w:ascii="Times New Roman" w:hAnsi="Times New Roman"/>
-          <w:sz w:val="24"/>
-          <w:szCs w:val="24"/>
-          <w:shd w:val="clear" w:color="auto" w:fill="FFFFFF"/>
-        </w:rPr>
-        <w:t>, 2017, pp. 239–52.</w:t>
+        <w:t>. Art Architecture Design Research, Spurbuchverlag, 2017, pp. 239–52.</w:t>
       </w:r>
     </w:p>
     <w:p>
@@ -4566,25 +2631,14 @@
           <w:szCs w:val="24"/>
         </w:rPr>
       </w:pPr>
-      <w:proofErr w:type="spellStart"/>
-      <w:r>
-        <w:rPr>
-          <w:rStyle w:val="None"/>
-          <w:rFonts w:ascii="Times New Roman" w:hAnsi="Times New Roman"/>
-          <w:sz w:val="24"/>
-          <w:szCs w:val="24"/>
-        </w:rPr>
-        <w:t>Tronto</w:t>
-      </w:r>
-      <w:proofErr w:type="spellEnd"/>
-      <w:r>
-        <w:rPr>
-          <w:rStyle w:val="None"/>
-          <w:rFonts w:ascii="Times New Roman" w:hAnsi="Times New Roman"/>
-          <w:sz w:val="24"/>
-          <w:szCs w:val="24"/>
-        </w:rPr>
-        <w:t xml:space="preserve">, Joan. </w:t>
+      <w:r>
+        <w:rPr>
+          <w:rStyle w:val="None"/>
+          <w:rFonts w:ascii="Times New Roman" w:hAnsi="Times New Roman"/>
+          <w:sz w:val="24"/>
+          <w:szCs w:val="24"/>
+        </w:rPr>
+        <w:t xml:space="preserve">Tronto, Joan. </w:t>
       </w:r>
       <w:r>
         <w:rPr>
@@ -4641,9 +2695,16 @@
           <w:sz w:val="18"/>
           <w:szCs w:val="18"/>
         </w:rPr>
-        <w:t xml:space="preserve">Tweet from the </w:t>
-      </w:r>
-      <w:proofErr w:type="spellStart"/>
+        <w:t>Tweet from the PrePAHrate campaign: “This bank cheats, scams and throws people out of your house.”</w:t>
+      </w:r>
+      <w:r>
+        <w:rPr>
+          <w:sz w:val="18"/>
+          <w:szCs w:val="18"/>
+          <w:lang w:val="en-NZ"/>
+        </w:rPr>
+        <w:t xml:space="preserve"> </w:t>
+      </w:r>
       <w:r>
         <w:rPr>
           <w:iCs/>
@@ -4651,134 +2712,7 @@
           <w:sz w:val="18"/>
           <w:szCs w:val="18"/>
         </w:rPr>
-        <w:t>PrePAHrate</w:t>
-      </w:r>
-      <w:proofErr w:type="spellEnd"/>
-      <w:r>
-        <w:rPr>
-          <w:iCs/>
-          <w:color w:val="1F497D" w:themeColor="text2"/>
-          <w:sz w:val="18"/>
-          <w:szCs w:val="18"/>
-        </w:rPr>
-        <w:t xml:space="preserve"> campaign: “This bank cheats, scams and throws people out of your house.”</w:t>
-      </w:r>
-      <w:r>
-        <w:rPr>
-          <w:sz w:val="18"/>
-          <w:szCs w:val="18"/>
-          <w:lang w:val="en-NZ"/>
-        </w:rPr>
-        <w:t xml:space="preserve"> </w:t>
-      </w:r>
-      <w:r>
-        <w:rPr>
-          <w:iCs/>
-          <w:color w:val="1F497D" w:themeColor="text2"/>
-          <w:sz w:val="18"/>
-          <w:szCs w:val="18"/>
-        </w:rPr>
-        <w:t>“@</w:t>
-      </w:r>
-      <w:proofErr w:type="spellStart"/>
-      <w:r>
-        <w:rPr>
-          <w:iCs/>
-          <w:color w:val="1F497D" w:themeColor="text2"/>
-          <w:sz w:val="18"/>
-          <w:szCs w:val="18"/>
-        </w:rPr>
-        <w:t>loansepuede</w:t>
-      </w:r>
-      <w:proofErr w:type="spellEnd"/>
-      <w:r>
-        <w:rPr>
-          <w:iCs/>
-          <w:color w:val="1F497D" w:themeColor="text2"/>
-          <w:sz w:val="18"/>
-          <w:szCs w:val="18"/>
-        </w:rPr>
-        <w:t>. “#</w:t>
-      </w:r>
-      <w:proofErr w:type="spellStart"/>
-      <w:r>
-        <w:rPr>
-          <w:iCs/>
-          <w:color w:val="1F497D" w:themeColor="text2"/>
-          <w:sz w:val="18"/>
-          <w:szCs w:val="18"/>
-        </w:rPr>
-        <w:t>QueTiembleBankia</w:t>
-      </w:r>
-      <w:proofErr w:type="spellEnd"/>
-      <w:r>
-        <w:rPr>
-          <w:iCs/>
-          <w:color w:val="1F497D" w:themeColor="text2"/>
-          <w:sz w:val="18"/>
-          <w:szCs w:val="18"/>
-        </w:rPr>
-        <w:t xml:space="preserve">. (Bankia trembles) </w:t>
-      </w:r>
-      <w:proofErr w:type="spellStart"/>
-      <w:r>
-        <w:rPr>
-          <w:iCs/>
-          <w:color w:val="1F497D" w:themeColor="text2"/>
-          <w:sz w:val="18"/>
-          <w:szCs w:val="18"/>
-        </w:rPr>
-        <w:t>PrePAHrateBANKIA</w:t>
-      </w:r>
-      <w:proofErr w:type="spellEnd"/>
-      <w:r>
-        <w:rPr>
-          <w:iCs/>
-          <w:color w:val="1F497D" w:themeColor="text2"/>
-          <w:sz w:val="18"/>
-          <w:szCs w:val="18"/>
-        </w:rPr>
-        <w:t xml:space="preserve">. (prepare yourselves </w:t>
-      </w:r>
-      <w:proofErr w:type="gramStart"/>
-      <w:r>
-        <w:rPr>
-          <w:iCs/>
-          <w:color w:val="1F497D" w:themeColor="text2"/>
-          <w:sz w:val="18"/>
-          <w:szCs w:val="18"/>
-        </w:rPr>
-        <w:t>Bankia)  #</w:t>
-      </w:r>
-      <w:proofErr w:type="gramEnd"/>
-      <w:r>
-        <w:rPr>
-          <w:iCs/>
-          <w:color w:val="1F497D" w:themeColor="text2"/>
-          <w:sz w:val="18"/>
-          <w:szCs w:val="18"/>
-        </w:rPr>
-        <w:t xml:space="preserve">BancaCriminal” (criminal banking). </w:t>
-      </w:r>
-      <w:proofErr w:type="spellStart"/>
-      <w:r>
-        <w:rPr>
-          <w:iCs/>
-          <w:color w:val="1F497D" w:themeColor="text2"/>
-          <w:sz w:val="18"/>
-          <w:szCs w:val="18"/>
-        </w:rPr>
-        <w:t>PrePAHRate</w:t>
-      </w:r>
-      <w:proofErr w:type="spellEnd"/>
-      <w:r>
-        <w:rPr>
-          <w:iCs/>
-          <w:color w:val="1F497D" w:themeColor="text2"/>
-          <w:sz w:val="18"/>
-          <w:szCs w:val="18"/>
-        </w:rPr>
-        <w:t xml:space="preserve"> Bankia action. Twitter, 22 April 2015. </w:t>
+        <w:t>“@loansepuede. “#QueTiembleBankia. (Bankia trembles) PrePAHrateBANKIA. (prepare yourselves Bankia)  #BancaCriminal” (criminal banking). PrePAHRate Bankia action. Twitter, 22 April 2015. </w:t>
       </w:r>
       <w:hyperlink r:id="rId9" w:tgtFrame="_blank" w:history="1">
         <w:r>
@@ -4807,131 +2741,23 @@
           <w:sz w:val="18"/>
           <w:szCs w:val="18"/>
         </w:rPr>
-        <w:t xml:space="preserve">Tweet from the </w:t>
-      </w:r>
-      <w:proofErr w:type="spellStart"/>
+        <w:t>Tweet from the PrePAHrate campaign: “León eats Bankias. You are going to swell up!!!!”</w:t>
+      </w:r>
+      <w:r>
+        <w:rPr>
+          <w:sz w:val="18"/>
+          <w:szCs w:val="18"/>
+          <w:lang w:val="en-NZ"/>
+        </w:rPr>
+        <w:t xml:space="preserve"> </w:t>
+      </w:r>
       <w:r>
         <w:rPr>
           <w:color w:val="212121"/>
           <w:sz w:val="18"/>
           <w:szCs w:val="18"/>
         </w:rPr>
-        <w:t>PrePAHrate</w:t>
-      </w:r>
-      <w:proofErr w:type="spellEnd"/>
-      <w:r>
-        <w:rPr>
-          <w:color w:val="212121"/>
-          <w:sz w:val="18"/>
-          <w:szCs w:val="18"/>
-        </w:rPr>
-        <w:t xml:space="preserve"> campaign: “León eats </w:t>
-      </w:r>
-      <w:proofErr w:type="spellStart"/>
-      <w:r>
-        <w:rPr>
-          <w:color w:val="212121"/>
-          <w:sz w:val="18"/>
-          <w:szCs w:val="18"/>
-        </w:rPr>
-        <w:t>Bankias</w:t>
-      </w:r>
-      <w:proofErr w:type="spellEnd"/>
-      <w:r>
-        <w:rPr>
-          <w:color w:val="212121"/>
-          <w:sz w:val="18"/>
-          <w:szCs w:val="18"/>
-        </w:rPr>
-        <w:t>. You are going to swell up!!!!”</w:t>
-      </w:r>
-      <w:r>
-        <w:rPr>
-          <w:sz w:val="18"/>
-          <w:szCs w:val="18"/>
-          <w:lang w:val="en-NZ"/>
-        </w:rPr>
-        <w:t xml:space="preserve"> </w:t>
-      </w:r>
-      <w:r>
-        <w:rPr>
-          <w:color w:val="212121"/>
-          <w:sz w:val="18"/>
-          <w:szCs w:val="18"/>
-        </w:rPr>
-        <w:t xml:space="preserve">@PAHSantaPola. @MENU PARA HOY: León come </w:t>
-      </w:r>
-      <w:proofErr w:type="spellStart"/>
-      <w:r>
-        <w:rPr>
-          <w:color w:val="212121"/>
-          <w:sz w:val="18"/>
-          <w:szCs w:val="18"/>
-        </w:rPr>
-        <w:t>Bankias</w:t>
-      </w:r>
-      <w:proofErr w:type="spellEnd"/>
-      <w:r>
-        <w:rPr>
-          <w:color w:val="212121"/>
-          <w:sz w:val="18"/>
-          <w:szCs w:val="18"/>
-        </w:rPr>
-        <w:t xml:space="preserve">. OS </w:t>
-      </w:r>
-      <w:proofErr w:type="spellStart"/>
-      <w:r>
-        <w:rPr>
-          <w:color w:val="212121"/>
-          <w:sz w:val="18"/>
-          <w:szCs w:val="18"/>
-        </w:rPr>
-        <w:t>Vais</w:t>
-      </w:r>
-      <w:proofErr w:type="spellEnd"/>
-      <w:r>
-        <w:rPr>
-          <w:color w:val="212121"/>
-          <w:sz w:val="18"/>
-          <w:szCs w:val="18"/>
-        </w:rPr>
-        <w:t xml:space="preserve"> a </w:t>
-      </w:r>
-      <w:proofErr w:type="spellStart"/>
-      <w:r>
-        <w:rPr>
-          <w:color w:val="212121"/>
-          <w:sz w:val="18"/>
-          <w:szCs w:val="18"/>
-        </w:rPr>
-        <w:t>hinchar</w:t>
-      </w:r>
-      <w:proofErr w:type="spellEnd"/>
-      <w:r>
-        <w:rPr>
-          <w:color w:val="212121"/>
-          <w:sz w:val="18"/>
-          <w:szCs w:val="18"/>
-        </w:rPr>
-        <w:t xml:space="preserve">!!!! (León eats </w:t>
-      </w:r>
-      <w:proofErr w:type="spellStart"/>
-      <w:r>
-        <w:rPr>
-          <w:color w:val="212121"/>
-          <w:sz w:val="18"/>
-          <w:szCs w:val="18"/>
-        </w:rPr>
-        <w:t>Bankias</w:t>
-      </w:r>
-      <w:proofErr w:type="spellEnd"/>
-      <w:r>
-        <w:rPr>
-          <w:color w:val="212121"/>
-          <w:sz w:val="18"/>
-          <w:szCs w:val="18"/>
-        </w:rPr>
-        <w:t>.</w:t>
+        <w:t>@PAHSantaPola. @MENU PARA HOY: León come Bankias. OS Vais a hinchar!!!! (León eats Bankias.</w:t>
       </w:r>
       <w:r>
         <w:rPr>
@@ -4967,25 +2793,7 @@
           <w:sz w:val="18"/>
           <w:szCs w:val="18"/>
         </w:rPr>
-        <w:t>.” </w:t>
-      </w:r>
-      <w:proofErr w:type="spellStart"/>
-      <w:r>
-        <w:rPr>
-          <w:color w:val="212121"/>
-          <w:sz w:val="18"/>
-          <w:szCs w:val="18"/>
-        </w:rPr>
-        <w:t>PrePAHRate</w:t>
-      </w:r>
-      <w:proofErr w:type="spellEnd"/>
-      <w:r>
-        <w:rPr>
-          <w:color w:val="212121"/>
-          <w:sz w:val="18"/>
-          <w:szCs w:val="18"/>
-        </w:rPr>
-        <w:t xml:space="preserve"> Bankia action. Twitter, 22 April 2015. </w:t>
+        <w:t>.” PrePAHRate Bankia action. Twitter, 22 April 2015. </w:t>
       </w:r>
       <w:hyperlink r:id="rId11" w:tgtFrame="_blank" w:history="1">
         <w:r>
@@ -5011,15 +2819,7 @@
         <w:t xml:space="preserve">3. </w:t>
       </w:r>
       <w:r>
-        <w:t xml:space="preserve">Image from The </w:t>
-      </w:r>
-      <w:proofErr w:type="spellStart"/>
-      <w:r>
-        <w:t>Obra</w:t>
-      </w:r>
-      <w:proofErr w:type="spellEnd"/>
-      <w:r>
-        <w:t xml:space="preserve"> Social Manual. Collective Recuperations. Translated by Michelle Teran. Original Spanish version by the PAH. Journal of Aesthetics &amp; Protest, 2016, pg. 10.</w:t>
+        <w:t>Image from The Obra Social Manual. Collective Recuperations. Translated by Michelle Teran. Original Spanish version by the PAH. Journal of Aesthetics &amp; Protest, 2016, pg. 10.</w:t>
       </w:r>
     </w:p>
     <w:p>
@@ -5028,47 +2828,7 @@
         <w:t xml:space="preserve">4. </w:t>
       </w:r>
       <w:r>
-        <w:t xml:space="preserve">No </w:t>
-      </w:r>
-      <w:proofErr w:type="spellStart"/>
-      <w:r>
-        <w:t>Somos</w:t>
-      </w:r>
-      <w:proofErr w:type="spellEnd"/>
-      <w:r>
-        <w:t xml:space="preserve"> </w:t>
-      </w:r>
-      <w:proofErr w:type="spellStart"/>
-      <w:r>
-        <w:t>Números</w:t>
-      </w:r>
-      <w:proofErr w:type="spellEnd"/>
-      <w:r>
-        <w:t xml:space="preserve">. </w:t>
-      </w:r>
-      <w:proofErr w:type="spellStart"/>
-      <w:r>
-        <w:t>ction</w:t>
-      </w:r>
-      <w:proofErr w:type="spellEnd"/>
-      <w:r>
-        <w:t xml:space="preserve"> by </w:t>
-      </w:r>
-      <w:proofErr w:type="spellStart"/>
-      <w:r>
-        <w:t>Enmedio</w:t>
-      </w:r>
-      <w:proofErr w:type="spellEnd"/>
-      <w:r>
-        <w:t xml:space="preserve">. 11 January 2013. Photo by: Oriana </w:t>
-      </w:r>
-      <w:proofErr w:type="spellStart"/>
-      <w:r>
-        <w:t>Eliçabe</w:t>
-      </w:r>
-      <w:proofErr w:type="spellEnd"/>
-      <w:r>
-        <w:t>, Fotomovimiento.org y Consuelo Bautista.</w:t>
+        <w:t>No Somos Números. ction by Enmedio. 11 January 2013. Photo by: Oriana Eliçabe, Fotomovimiento.org y Consuelo Bautista.</w:t>
       </w:r>
     </w:p>
     <w:sectPr>
@@ -5282,107 +3042,7 @@
           <w:u w:color="222222"/>
           <w:shd w:val="clear" w:color="auto" w:fill="FFFFFF"/>
         </w:rPr>
-        <w:t>is a psychologist and member of the Podemos party since 2014. Montero left the PAH and joined Podemos one year after the pilot research. Since February 2017, she has been the Spokesperson for the Parliamentary Group Unidos Podemos-</w:t>
-      </w:r>
-      <w:proofErr w:type="spellStart"/>
-      <w:r>
-        <w:rPr>
-          <w:rStyle w:val="None"/>
-          <w:color w:val="222222"/>
-          <w:u w:color="222222"/>
-          <w:shd w:val="clear" w:color="auto" w:fill="FFFFFF"/>
-        </w:rPr>
-        <w:t>En</w:t>
-      </w:r>
-      <w:proofErr w:type="spellEnd"/>
-      <w:r>
-        <w:rPr>
-          <w:rStyle w:val="None"/>
-          <w:color w:val="222222"/>
-          <w:u w:color="222222"/>
-          <w:shd w:val="clear" w:color="auto" w:fill="FFFFFF"/>
-        </w:rPr>
-        <w:t xml:space="preserve"> </w:t>
-      </w:r>
-      <w:proofErr w:type="spellStart"/>
-      <w:r>
-        <w:rPr>
-          <w:rStyle w:val="None"/>
-          <w:color w:val="222222"/>
-          <w:u w:color="222222"/>
-          <w:shd w:val="clear" w:color="auto" w:fill="FFFFFF"/>
-        </w:rPr>
-        <w:t>Comú</w:t>
-      </w:r>
-      <w:proofErr w:type="spellEnd"/>
-      <w:r>
-        <w:rPr>
-          <w:rStyle w:val="None"/>
-          <w:color w:val="222222"/>
-          <w:u w:color="222222"/>
-          <w:shd w:val="clear" w:color="auto" w:fill="FFFFFF"/>
-        </w:rPr>
-        <w:t xml:space="preserve"> </w:t>
-      </w:r>
-      <w:proofErr w:type="spellStart"/>
-      <w:r>
-        <w:rPr>
-          <w:rStyle w:val="None"/>
-          <w:color w:val="222222"/>
-          <w:u w:color="222222"/>
-          <w:shd w:val="clear" w:color="auto" w:fill="FFFFFF"/>
-        </w:rPr>
-        <w:t>Podem</w:t>
-      </w:r>
-      <w:proofErr w:type="spellEnd"/>
-      <w:r>
-        <w:rPr>
-          <w:rStyle w:val="None"/>
-          <w:color w:val="222222"/>
-          <w:u w:color="222222"/>
-          <w:shd w:val="clear" w:color="auto" w:fill="FFFFFF"/>
-        </w:rPr>
-        <w:t xml:space="preserve">-Galicia </w:t>
-      </w:r>
-      <w:proofErr w:type="spellStart"/>
-      <w:r>
-        <w:rPr>
-          <w:rStyle w:val="None"/>
-          <w:color w:val="222222"/>
-          <w:u w:color="222222"/>
-          <w:shd w:val="clear" w:color="auto" w:fill="FFFFFF"/>
-        </w:rPr>
-        <w:t>en</w:t>
-      </w:r>
-      <w:proofErr w:type="spellEnd"/>
-      <w:r>
-        <w:rPr>
-          <w:rStyle w:val="None"/>
-          <w:color w:val="222222"/>
-          <w:u w:color="222222"/>
-          <w:shd w:val="clear" w:color="auto" w:fill="FFFFFF"/>
-        </w:rPr>
-        <w:t xml:space="preserve"> </w:t>
-      </w:r>
-      <w:proofErr w:type="spellStart"/>
-      <w:r>
-        <w:rPr>
-          <w:rStyle w:val="None"/>
-          <w:color w:val="222222"/>
-          <w:u w:color="222222"/>
-          <w:shd w:val="clear" w:color="auto" w:fill="FFFFFF"/>
-        </w:rPr>
-        <w:t>Común</w:t>
-      </w:r>
-      <w:proofErr w:type="spellEnd"/>
-      <w:r>
-        <w:rPr>
-          <w:rStyle w:val="None"/>
-          <w:color w:val="222222"/>
-          <w:u w:color="222222"/>
-          <w:shd w:val="clear" w:color="auto" w:fill="FFFFFF"/>
-        </w:rPr>
-        <w:t xml:space="preserve"> in Congress. </w:t>
+        <w:t xml:space="preserve">is a psychologist and member of the Podemos party since 2014. Montero left the PAH and joined Podemos one year after the pilot research. Since February 2017, she has been the Spokesperson for the Parliamentary Group Unidos Podemos-En Comú Podem-Galicia en Común in Congress. </w:t>
       </w:r>
     </w:p>
   </w:footnote>
@@ -5426,35 +3086,7 @@
         <w:rPr>
           <w:rStyle w:val="None"/>
         </w:rPr>
-        <w:t xml:space="preserve"> Interview with Carlo Ginzburg recorded in his apartment between 24–25.10.2014, Bologna. The conversation took place between Carlo Ginzburg, Magnus </w:t>
-      </w:r>
-      <w:proofErr w:type="spellStart"/>
-      <w:r>
-        <w:rPr>
-          <w:rStyle w:val="None"/>
-        </w:rPr>
-        <w:t>Bärtås</w:t>
-      </w:r>
-      <w:proofErr w:type="spellEnd"/>
-      <w:r>
-        <w:rPr>
-          <w:rStyle w:val="None"/>
-        </w:rPr>
-        <w:t xml:space="preserve">, Andrej </w:t>
-      </w:r>
-      <w:proofErr w:type="spellStart"/>
-      <w:r>
-        <w:rPr>
-          <w:rStyle w:val="None"/>
-        </w:rPr>
-        <w:t>Slávik</w:t>
-      </w:r>
-      <w:proofErr w:type="spellEnd"/>
-      <w:r>
-        <w:rPr>
-          <w:rStyle w:val="None"/>
-        </w:rPr>
-        <w:t xml:space="preserve">, and Michelle Teran under the auspices of the artistic research project Microhistories. Funded by the Swedish Research Council. </w:t>
+        <w:t xml:space="preserve"> Interview with Carlo Ginzburg recorded in his apartment between 24–25.10.2014, Bologna. The conversation took place between Carlo Ginzburg, Magnus Bärtås, Andrej Slávik, and Michelle Teran under the auspices of the artistic research project Microhistories. Funded by the Swedish Research Council. </w:t>
       </w:r>
     </w:p>
   </w:footnote>
@@ -5476,119 +3108,7 @@
         <w:rPr>
           <w:rStyle w:val="None"/>
         </w:rPr>
-        <w:t xml:space="preserve"> There are still approximately 3.5 million empty residential properties throughout Spain. Juan Carlos Arias, ‘</w:t>
-      </w:r>
-      <w:proofErr w:type="spellStart"/>
-      <w:r>
-        <w:rPr>
-          <w:rStyle w:val="None"/>
-        </w:rPr>
-        <w:t>Marga</w:t>
-      </w:r>
-      <w:proofErr w:type="spellEnd"/>
-      <w:r>
-        <w:rPr>
-          <w:rStyle w:val="None"/>
-        </w:rPr>
-        <w:t xml:space="preserve"> Rivas, </w:t>
-      </w:r>
-      <w:proofErr w:type="spellStart"/>
-      <w:r>
-        <w:rPr>
-          <w:rStyle w:val="None"/>
-        </w:rPr>
-        <w:t>portavoz</w:t>
-      </w:r>
-      <w:proofErr w:type="spellEnd"/>
-      <w:r>
-        <w:rPr>
-          <w:rStyle w:val="None"/>
-        </w:rPr>
-        <w:t xml:space="preserve"> de la PAH: “</w:t>
-      </w:r>
-      <w:proofErr w:type="spellStart"/>
-      <w:r>
-        <w:rPr>
-          <w:rStyle w:val="None"/>
-        </w:rPr>
-        <w:t>hemos</w:t>
-      </w:r>
-      <w:proofErr w:type="spellEnd"/>
-      <w:r>
-        <w:rPr>
-          <w:rStyle w:val="None"/>
-        </w:rPr>
-        <w:t xml:space="preserve"> visto 4 o 5 </w:t>
-      </w:r>
-      <w:proofErr w:type="spellStart"/>
-      <w:r>
-        <w:rPr>
-          <w:rStyle w:val="None"/>
-        </w:rPr>
-        <w:t>desahucios</w:t>
-      </w:r>
-      <w:proofErr w:type="spellEnd"/>
-      <w:r>
-        <w:rPr>
-          <w:rStyle w:val="None"/>
-        </w:rPr>
-        <w:t xml:space="preserve"> </w:t>
-      </w:r>
-      <w:proofErr w:type="spellStart"/>
-      <w:r>
-        <w:rPr>
-          <w:rStyle w:val="None"/>
-        </w:rPr>
-        <w:t>diarios</w:t>
-      </w:r>
-      <w:proofErr w:type="spellEnd"/>
-      <w:r>
-        <w:rPr>
-          <w:rStyle w:val="None"/>
-        </w:rPr>
-        <w:t xml:space="preserve"> </w:t>
-      </w:r>
-      <w:proofErr w:type="spellStart"/>
-      <w:r>
-        <w:rPr>
-          <w:rStyle w:val="None"/>
-        </w:rPr>
-        <w:t>durante</w:t>
-      </w:r>
-      <w:proofErr w:type="spellEnd"/>
-      <w:r>
-        <w:rPr>
-          <w:rStyle w:val="None"/>
-        </w:rPr>
-        <w:t xml:space="preserve"> el </w:t>
-      </w:r>
-      <w:proofErr w:type="spellStart"/>
-      <w:r>
-        <w:rPr>
-          <w:rStyle w:val="None"/>
-        </w:rPr>
-        <w:t>mandato</w:t>
-      </w:r>
-      <w:proofErr w:type="spellEnd"/>
-      <w:r>
-        <w:rPr>
-          <w:rStyle w:val="None"/>
-        </w:rPr>
-        <w:t xml:space="preserve"> de </w:t>
-      </w:r>
-      <w:proofErr w:type="spellStart"/>
-      <w:r>
-        <w:rPr>
-          <w:rStyle w:val="None"/>
-        </w:rPr>
-        <w:t>Carmena</w:t>
-      </w:r>
-      <w:proofErr w:type="spellEnd"/>
-      <w:r>
-        <w:rPr>
-          <w:rStyle w:val="None"/>
-        </w:rPr>
-        <w:t xml:space="preserve">”’, Disquierdaiario.es, July 2, 2019, </w:t>
+        <w:t xml:space="preserve"> There are still approximately 3.5 million empty residential properties throughout Spain. Juan Carlos Arias, ‘Marga Rivas, portavoz de la PAH: “hemos visto 4 o 5 desahucios diarios durante el mandato de Carmena”’, Disquierdaiario.es, July 2, 2019, </w:t>
       </w:r>
       <w:r>
         <w:rPr>
@@ -5623,18 +3143,8 @@
           <w:rFonts w:eastAsia="Arial Unicode MS" w:cs="Arial Unicode MS"/>
           <w:lang w:val="es-ES_tradnl"/>
         </w:rPr>
-        <w:t xml:space="preserve">Hoy presentamos nuestra nueva campaña contra la criminalización de la </w:t>
-      </w:r>
-      <w:proofErr w:type="spellStart"/>
-      <w:r>
-        <w:rPr>
-          <w:rStyle w:val="None"/>
-          <w:rFonts w:eastAsia="Arial Unicode MS" w:cs="Arial Unicode MS"/>
-          <w:lang w:val="es-ES_tradnl"/>
-        </w:rPr>
-        <w:t>ocupació</w:t>
-      </w:r>
-      <w:proofErr w:type="spellEnd"/>
+        <w:t>Hoy presentamos nuestra nueva campaña contra la criminalización de la ocupació</w:t>
+      </w:r>
       <w:r>
         <w:rPr>
           <w:rStyle w:val="None"/>
@@ -5693,21 +3203,7 @@
           <w:rPr>
             <w:rStyle w:val="Hyperlink"/>
           </w:rPr>
-          <w:t>twitter.com/</w:t>
-        </w:r>
-        <w:proofErr w:type="spellStart"/>
-        <w:r>
-          <w:rPr>
-            <w:rStyle w:val="Hyperlink"/>
-          </w:rPr>
-          <w:t>ObraSocial_PAH</w:t>
-        </w:r>
-        <w:proofErr w:type="spellEnd"/>
-        <w:r>
-          <w:rPr>
-            <w:rStyle w:val="Hyperlink"/>
-          </w:rPr>
-          <w:t>/</w:t>
+          <w:t>twitter.com/ObraSocial_PAH/</w:t>
         </w:r>
       </w:hyperlink>
       <w:r>
@@ -5736,37 +3232,8 @@
         <w:rPr>
           <w:rStyle w:val="None"/>
         </w:rPr>
-        <w:t xml:space="preserve"> Gutiérrez, Bernardo. ‘Diez Claves </w:t>
-      </w:r>
-      <w:proofErr w:type="spellStart"/>
-      <w:r>
-        <w:rPr>
-          <w:rStyle w:val="None"/>
-        </w:rPr>
-        <w:t>Sobre</w:t>
-      </w:r>
-      <w:proofErr w:type="spellEnd"/>
-      <w:r>
-        <w:rPr>
-          <w:rStyle w:val="None"/>
-        </w:rPr>
-        <w:t xml:space="preserve"> La </w:t>
-      </w:r>
-      <w:proofErr w:type="spellStart"/>
-      <w:r>
-        <w:rPr>
-          <w:rStyle w:val="None"/>
-        </w:rPr>
-        <w:t>Innovación</w:t>
-      </w:r>
-      <w:proofErr w:type="spellEnd"/>
-      <w:r>
-        <w:rPr>
-          <w:rStyle w:val="None"/>
-        </w:rPr>
-        <w:t xml:space="preserve"> De La #ManuelaManía.’ </w:t>
-      </w:r>
-      <w:proofErr w:type="spellStart"/>
+        <w:t xml:space="preserve"> Gutiérrez, Bernardo. ‘Diez Claves Sobre La Innovación De La #ManuelaManía.’ </w:t>
+      </w:r>
       <w:r>
         <w:rPr>
           <w:rStyle w:val="None"/>
@@ -5775,7 +3242,6 @@
         </w:rPr>
         <w:t>Yorokobu</w:t>
       </w:r>
-      <w:proofErr w:type="spellEnd"/>
       <w:r>
         <w:rPr>
           <w:rStyle w:val="None"/>
@@ -5842,25 +3308,7 @@
           <w:color w:val="auto"/>
           <w:lang w:val="it-IT"/>
         </w:rPr>
-        <w:t xml:space="preserve">Ex-IMF </w:t>
-      </w:r>
-      <w:proofErr w:type="spellStart"/>
-      <w:r>
-        <w:rPr>
-          <w:rStyle w:val="Link"/>
-          <w:color w:val="auto"/>
-          <w:lang w:val="it-IT"/>
-        </w:rPr>
-        <w:t>chief</w:t>
-      </w:r>
-      <w:proofErr w:type="spellEnd"/>
-      <w:r>
-        <w:rPr>
-          <w:rStyle w:val="Link"/>
-          <w:color w:val="auto"/>
-          <w:lang w:val="it-IT"/>
-        </w:rPr>
-        <w:t xml:space="preserve"> Rodrigo Rato</w:t>
+        <w:t>Ex-IMF chief Rodrigo Rato</w:t>
       </w:r>
       <w:r>
         <w:rPr>
@@ -5916,77 +3364,7 @@
         <w:rPr>
           <w:rStyle w:val="None"/>
         </w:rPr>
-        <w:t xml:space="preserve"> ‘</w:t>
-      </w:r>
-      <w:proofErr w:type="spellStart"/>
-      <w:r>
-        <w:rPr>
-          <w:rStyle w:val="None"/>
-        </w:rPr>
-        <w:t>Habrá</w:t>
-      </w:r>
-      <w:proofErr w:type="spellEnd"/>
-      <w:r>
-        <w:rPr>
-          <w:rStyle w:val="None"/>
-        </w:rPr>
-        <w:t xml:space="preserve"> Más </w:t>
-      </w:r>
-      <w:proofErr w:type="spellStart"/>
-      <w:r>
-        <w:rPr>
-          <w:rStyle w:val="None"/>
-        </w:rPr>
-        <w:t>Desahucios</w:t>
-      </w:r>
-      <w:proofErr w:type="spellEnd"/>
-      <w:r>
-        <w:rPr>
-          <w:rStyle w:val="None"/>
-        </w:rPr>
-        <w:t xml:space="preserve"> Sin </w:t>
-      </w:r>
-      <w:proofErr w:type="spellStart"/>
-      <w:r>
-        <w:rPr>
-          <w:rStyle w:val="None"/>
-        </w:rPr>
-        <w:t>Alternativa</w:t>
-      </w:r>
-      <w:proofErr w:type="spellEnd"/>
-      <w:r>
-        <w:rPr>
-          <w:rStyle w:val="None"/>
-        </w:rPr>
-        <w:t xml:space="preserve"> </w:t>
-      </w:r>
-      <w:proofErr w:type="spellStart"/>
-      <w:r>
-        <w:rPr>
-          <w:rStyle w:val="None"/>
-        </w:rPr>
-        <w:t>Habitacional</w:t>
-      </w:r>
-      <w:proofErr w:type="spellEnd"/>
-      <w:r>
-        <w:rPr>
-          <w:rStyle w:val="None"/>
-        </w:rPr>
-        <w:t xml:space="preserve"> Si Bankia No Cede </w:t>
-      </w:r>
-      <w:proofErr w:type="spellStart"/>
-      <w:r>
-        <w:rPr>
-          <w:rStyle w:val="None"/>
-        </w:rPr>
-        <w:t>Pisos</w:t>
-      </w:r>
-      <w:proofErr w:type="spellEnd"/>
-      <w:r>
-        <w:rPr>
-          <w:rStyle w:val="None"/>
-        </w:rPr>
-        <w:t xml:space="preserve">.’ </w:t>
+        <w:t xml:space="preserve"> ‘Habrá Más Desahucios Sin Alternativa Habitacional Si Bankia No Cede Pisos.’ </w:t>
       </w:r>
       <w:r>
         <w:rPr>
@@ -5994,43 +3372,7 @@
           <w:i/>
           <w:iCs/>
         </w:rPr>
-        <w:t xml:space="preserve">Plataforma De </w:t>
-      </w:r>
-      <w:proofErr w:type="spellStart"/>
-      <w:r>
-        <w:rPr>
-          <w:rStyle w:val="None"/>
-          <w:i/>
-          <w:iCs/>
-        </w:rPr>
-        <w:t>Afectados</w:t>
-      </w:r>
-      <w:proofErr w:type="spellEnd"/>
-      <w:r>
-        <w:rPr>
-          <w:rStyle w:val="None"/>
-          <w:i/>
-          <w:iCs/>
-        </w:rPr>
-        <w:t xml:space="preserve"> Por La </w:t>
-      </w:r>
-      <w:proofErr w:type="spellStart"/>
-      <w:r>
-        <w:rPr>
-          <w:rStyle w:val="None"/>
-          <w:i/>
-          <w:iCs/>
-        </w:rPr>
-        <w:t>Hipoteca</w:t>
-      </w:r>
-      <w:proofErr w:type="spellEnd"/>
-      <w:r>
-        <w:rPr>
-          <w:rStyle w:val="None"/>
-          <w:i/>
-          <w:iCs/>
-        </w:rPr>
-        <w:t xml:space="preserve"> (PAH)</w:t>
+        <w:t>Plataforma De Afectados Por La Hipoteca (PAH)</w:t>
       </w:r>
       <w:r>
         <w:rPr>
@@ -6076,97 +3418,7 @@
             <w14:bevel/>
           </w14:textOutline>
         </w:rPr>
-        <w:t xml:space="preserve">‘No </w:t>
-      </w:r>
-      <w:proofErr w:type="spellStart"/>
-      <w:r>
-        <w:rPr>
-          <w:rStyle w:val="None"/>
-          <w:rFonts w:cs="Arial Unicode MS"/>
-          <w:color w:val="000000"/>
-          <w:u w:color="000000"/>
-          <w14:textOutline w14:w="0" w14:cap="flat" w14:cmpd="sng" w14:algn="ctr">
-            <w14:noFill/>
-            <w14:prstDash w14:val="solid"/>
-            <w14:bevel/>
-          </w14:textOutline>
-        </w:rPr>
-        <w:t>Somos</w:t>
-      </w:r>
-      <w:proofErr w:type="spellEnd"/>
-      <w:r>
-        <w:rPr>
-          <w:rStyle w:val="None"/>
-          <w:rFonts w:cs="Arial Unicode MS"/>
-          <w:color w:val="000000"/>
-          <w:u w:color="000000"/>
-          <w14:textOutline w14:w="0" w14:cap="flat" w14:cmpd="sng" w14:algn="ctr">
-            <w14:noFill/>
-            <w14:prstDash w14:val="solid"/>
-            <w14:bevel/>
-          </w14:textOutline>
-        </w:rPr>
-        <w:t xml:space="preserve"> </w:t>
-      </w:r>
-      <w:proofErr w:type="spellStart"/>
-      <w:r>
-        <w:rPr>
-          <w:rStyle w:val="None"/>
-          <w:rFonts w:cs="Arial Unicode MS"/>
-          <w:color w:val="000000"/>
-          <w:u w:color="000000"/>
-          <w14:textOutline w14:w="0" w14:cap="flat" w14:cmpd="sng" w14:algn="ctr">
-            <w14:noFill/>
-            <w14:prstDash w14:val="solid"/>
-            <w14:bevel/>
-          </w14:textOutline>
-        </w:rPr>
-        <w:t>Números</w:t>
-      </w:r>
-      <w:proofErr w:type="spellEnd"/>
-      <w:r>
-        <w:rPr>
-          <w:rStyle w:val="None"/>
-          <w:rFonts w:cs="Arial Unicode MS"/>
-          <w:color w:val="000000"/>
-          <w:u w:color="000000"/>
-          <w14:textOutline w14:w="0" w14:cap="flat" w14:cmpd="sng" w14:algn="ctr">
-            <w14:noFill/>
-            <w14:prstDash w14:val="solid"/>
-            <w14:bevel/>
-          </w14:textOutline>
-        </w:rPr>
-        <w:t>’, </w:t>
-      </w:r>
-      <w:proofErr w:type="spellStart"/>
-      <w:r>
-        <w:rPr>
-          <w:rStyle w:val="None"/>
-          <w:rFonts w:cs="Arial Unicode MS"/>
-          <w:color w:val="000000"/>
-          <w:u w:color="000000"/>
-          <w14:textOutline w14:w="0" w14:cap="flat" w14:cmpd="sng" w14:algn="ctr">
-            <w14:noFill/>
-            <w14:prstDash w14:val="solid"/>
-            <w14:bevel/>
-          </w14:textOutline>
-        </w:rPr>
-        <w:t>Enmedio</w:t>
-      </w:r>
-      <w:proofErr w:type="spellEnd"/>
-      <w:r>
-        <w:rPr>
-          <w:rStyle w:val="None"/>
-          <w:rFonts w:cs="Arial Unicode MS"/>
-          <w:color w:val="000000"/>
-          <w:u w:color="000000"/>
-          <w14:textOutline w14:w="0" w14:cap="flat" w14:cmpd="sng" w14:algn="ctr">
-            <w14:noFill/>
-            <w14:prstDash w14:val="solid"/>
-            <w14:bevel/>
-          </w14:textOutline>
-        </w:rPr>
-        <w:t>, 11 January 2013, </w:t>
+        <w:t>‘No Somos Números’, Enmedio, 11 January 2013, </w:t>
       </w:r>
       <w:hyperlink r:id="rId7" w:history="1">
         <w:r>
@@ -6240,49 +3492,7 @@
         <w:rPr>
           <w:rStyle w:val="None"/>
         </w:rPr>
-        <w:t xml:space="preserve"> This question emerges from conversations around The </w:t>
-      </w:r>
-      <w:proofErr w:type="spellStart"/>
-      <w:r>
-        <w:rPr>
-          <w:rStyle w:val="None"/>
-        </w:rPr>
-        <w:t>Neighbourhood</w:t>
-      </w:r>
-      <w:proofErr w:type="spellEnd"/>
-      <w:r>
-        <w:rPr>
-          <w:rStyle w:val="None"/>
-        </w:rPr>
-        <w:t xml:space="preserve"> Academy, a project of self-organized participatory education outside of the academy structured around notions of deep time learning ninety-nine years. It is being developed together with Marc Herbst, Marco Clausen and Asa </w:t>
-      </w:r>
-      <w:proofErr w:type="spellStart"/>
-      <w:r>
-        <w:rPr>
-          <w:rStyle w:val="None"/>
-        </w:rPr>
-        <w:t>Sonjasdotter</w:t>
-      </w:r>
-      <w:proofErr w:type="spellEnd"/>
-      <w:r>
-        <w:rPr>
-          <w:rStyle w:val="None"/>
-        </w:rPr>
-        <w:t xml:space="preserve">, and taking place in the </w:t>
-      </w:r>
-      <w:proofErr w:type="spellStart"/>
-      <w:r>
-        <w:rPr>
-          <w:rStyle w:val="None"/>
-        </w:rPr>
-        <w:t>Prinzessinnengarten</w:t>
-      </w:r>
-      <w:proofErr w:type="spellEnd"/>
-      <w:r>
-        <w:rPr>
-          <w:rStyle w:val="None"/>
-        </w:rPr>
-        <w:t xml:space="preserve">, Berlin. </w:t>
+        <w:t xml:space="preserve"> This question emerges from conversations around The Neighbourhood Academy, a project of self-organized participatory education outside of the academy structured around notions of deep time learning ninety-nine years. It is being developed together with Marc Herbst, Marco Clausen and Asa Sonjasdotter, and taking place in the Prinzessinnengarten, Berlin. </w:t>
       </w:r>
     </w:p>
   </w:footnote>
@@ -6395,19 +3605,11 @@
         <w:t xml:space="preserve">2019, </w:t>
       </w:r>
       <w:hyperlink r:id="rId9" w:history="1">
-        <w:proofErr w:type="spellStart"/>
         <w:r>
           <w:rPr>
             <w:rStyle w:val="Hyperlink"/>
           </w:rPr>
-          <w:t>rebellion.earth</w:t>
-        </w:r>
-        <w:proofErr w:type="spellEnd"/>
-        <w:r>
-          <w:rPr>
-            <w:rStyle w:val="Hyperlink"/>
-          </w:rPr>
-          <w:t>/</w:t>
+          <w:t>rebellion.earth/</w:t>
         </w:r>
       </w:hyperlink>
       <w:r>

</xml_diff>